<commit_message>
entehaye Day005 - PyPassword creator Easy and hard version
</commit_message>
<xml_diff>
--- a/Elastipy.docx
+++ b/Elastipy.docx
@@ -260,20 +260,8 @@
           <w:rtl/>
           <w:lang w:bidi="fa-IR"/>
         </w:rPr>
-        <w:t xml:space="preserve"> رو رفت و داره استرینگ توضیح </w:t>
-      </w:r>
-      <w:proofErr w:type="gramStart"/>
-      <w:r>
-        <w:rPr>
-          <w:rFonts w:cs="B Nazanin" w:hint="cs"/>
-          <w:sz w:val="28"/>
-          <w:szCs w:val="28"/>
-          <w:rtl/>
-          <w:lang w:bidi="fa-IR"/>
-        </w:rPr>
-        <w:t>میده .</w:t>
-      </w:r>
-      <w:proofErr w:type="gramEnd"/>
+        <w:t xml:space="preserve"> رو رفت و داره استرینگ توضیح میده .</w:t>
+      </w:r>
     </w:p>
     <w:p>
       <w:pPr>
@@ -297,7 +285,6 @@
         </w:rPr>
         <w:t xml:space="preserve">توی </w:t>
       </w:r>
-      <w:proofErr w:type="spellStart"/>
       <w:r>
         <w:rPr>
           <w:rFonts w:cs="B Nazanin"/>
@@ -307,7 +294,6 @@
         </w:rPr>
         <w:t>pycharm</w:t>
       </w:r>
-      <w:proofErr w:type="spellEnd"/>
       <w:r>
         <w:rPr>
           <w:rFonts w:cs="B Nazanin" w:hint="cs"/>
@@ -318,7 +304,6 @@
         </w:rPr>
         <w:t xml:space="preserve"> داره پیش میره ، و جالبیش اینه که توی </w:t>
       </w:r>
-      <w:proofErr w:type="spellStart"/>
       <w:r>
         <w:rPr>
           <w:rFonts w:cs="B Nazanin"/>
@@ -328,7 +313,6 @@
         </w:rPr>
         <w:t>Pycharm</w:t>
       </w:r>
-      <w:proofErr w:type="spellEnd"/>
       <w:r>
         <w:rPr>
           <w:rFonts w:cs="B Nazanin" w:hint="cs"/>
@@ -339,7 +323,6 @@
         </w:rPr>
         <w:t xml:space="preserve"> میتونیم اون هایلایتی که زیر چیزای اشتباه میندازه رو هاور کنیم و نکته ش رو ببینیم. فکر کنم این توی </w:t>
       </w:r>
-      <w:proofErr w:type="spellStart"/>
       <w:r>
         <w:rPr>
           <w:rFonts w:cs="B Nazanin"/>
@@ -349,7 +332,6 @@
         </w:rPr>
         <w:t>vscode</w:t>
       </w:r>
-      <w:proofErr w:type="spellEnd"/>
       <w:r>
         <w:rPr>
           <w:rFonts w:cs="B Nazanin" w:hint="cs"/>
@@ -383,7 +365,6 @@
         </w:rPr>
         <w:t xml:space="preserve">-نکته جدید: خط آخر توی اکثر زبان ها بهتره که خالی باشه. وگرنه </w:t>
       </w:r>
-      <w:proofErr w:type="spellStart"/>
       <w:r>
         <w:rPr>
           <w:rFonts w:cs="B Nazanin"/>
@@ -393,7 +374,6 @@
         </w:rPr>
         <w:t>ai</w:t>
       </w:r>
-      <w:proofErr w:type="spellEnd"/>
       <w:r>
         <w:rPr>
           <w:rFonts w:cs="B Nazanin" w:hint="cs"/>
@@ -496,7 +476,6 @@
           <w:lang w:bidi="fa-IR"/>
         </w:rPr>
       </w:pPr>
-      <w:proofErr w:type="spellStart"/>
       <w:r>
         <w:rPr>
           <w:rFonts w:cs="B Nazanin"/>
@@ -506,7 +485,6 @@
         </w:rPr>
         <w:t>Concat</w:t>
       </w:r>
-      <w:proofErr w:type="spellEnd"/>
       <w:r>
         <w:rPr>
           <w:rFonts w:cs="B Nazanin" w:hint="cs"/>
@@ -549,7 +527,6 @@
         </w:rPr>
         <w:t xml:space="preserve">یه نرم افزار معرفی کرد به نام </w:t>
       </w:r>
-      <w:proofErr w:type="spellStart"/>
       <w:r>
         <w:rPr>
           <w:rFonts w:cs="B Nazanin"/>
@@ -559,7 +536,6 @@
         </w:rPr>
         <w:t>thonny</w:t>
       </w:r>
-      <w:proofErr w:type="spellEnd"/>
       <w:r>
         <w:rPr>
           <w:rFonts w:cs="B Nazanin" w:hint="cs"/>
@@ -570,7 +546,6 @@
         </w:rPr>
         <w:t xml:space="preserve"> که میتونیم باهاش کدی که نوشتیم رو ببینیم مرحله به مرحله توسط کامپیوتر چطور اجرا میشه. این جالب میتونه باشه و در ادامه استفاده های زیادی ازش بکنیم . شاید </w:t>
       </w:r>
-      <w:proofErr w:type="spellStart"/>
       <w:r>
         <w:rPr>
           <w:rFonts w:cs="B Nazanin"/>
@@ -580,7 +555,6 @@
         </w:rPr>
         <w:t>Pycharm</w:t>
       </w:r>
-      <w:proofErr w:type="spellEnd"/>
       <w:r>
         <w:rPr>
           <w:rFonts w:cs="B Nazanin" w:hint="cs"/>
@@ -591,7 +565,6 @@
         </w:rPr>
         <w:t xml:space="preserve"> و </w:t>
       </w:r>
-      <w:proofErr w:type="spellStart"/>
       <w:r>
         <w:rPr>
           <w:rFonts w:cs="B Nazanin"/>
@@ -601,7 +574,6 @@
         </w:rPr>
         <w:t>vscode</w:t>
       </w:r>
-      <w:proofErr w:type="spellEnd"/>
       <w:r>
         <w:rPr>
           <w:rFonts w:cs="B Nazanin" w:hint="cs"/>
@@ -765,7 +737,6 @@
         </w:rPr>
         <w:t xml:space="preserve"> استفاده کنیم به جای </w:t>
       </w:r>
-      <w:proofErr w:type="spellStart"/>
       <w:r>
         <w:rPr>
           <w:rFonts w:cs="B Nazanin"/>
@@ -775,7 +746,6 @@
         </w:rPr>
         <w:t>camelCase</w:t>
       </w:r>
-      <w:proofErr w:type="spellEnd"/>
       <w:r>
         <w:rPr>
           <w:rFonts w:cs="B Nazanin" w:hint="cs"/>
@@ -809,25 +779,14 @@
         </w:rPr>
         <w:t xml:space="preserve">یادآوری: </w:t>
       </w:r>
-      <w:proofErr w:type="spellStart"/>
-      <w:r>
-        <w:rPr>
-          <w:rFonts w:cs="B Nazanin"/>
-          <w:sz w:val="28"/>
-          <w:szCs w:val="28"/>
-          <w:lang w:bidi="fa-IR"/>
-        </w:rPr>
-        <w:t>len</w:t>
-      </w:r>
-      <w:proofErr w:type="spellEnd"/>
-      <w:r>
-        <w:rPr>
-          <w:rFonts w:cs="B Nazanin"/>
-          <w:sz w:val="28"/>
-          <w:szCs w:val="28"/>
-          <w:lang w:bidi="fa-IR"/>
-        </w:rPr>
-        <w:t>()</w:t>
+      <w:r>
+        <w:rPr>
+          <w:rFonts w:cs="B Nazanin"/>
+          <w:sz w:val="28"/>
+          <w:szCs w:val="28"/>
+          <w:lang w:bidi="fa-IR"/>
+        </w:rPr>
+        <w:t>len()</w:t>
       </w:r>
       <w:r>
         <w:rPr>
@@ -881,7 +840,6 @@
         </w:rPr>
         <w:t xml:space="preserve">-توی </w:t>
       </w:r>
-      <w:proofErr w:type="spellStart"/>
       <w:r>
         <w:rPr>
           <w:rFonts w:cs="B Nazanin"/>
@@ -891,7 +849,6 @@
         </w:rPr>
         <w:t>vscode</w:t>
       </w:r>
-      <w:proofErr w:type="spellEnd"/>
       <w:r>
         <w:rPr>
           <w:rFonts w:cs="B Nazanin" w:hint="cs"/>
@@ -921,7 +878,6 @@
         </w:rPr>
         <w:t xml:space="preserve"> ذخیره شده به مشکل خوردیم . توی همون </w:t>
       </w:r>
-      <w:proofErr w:type="spellStart"/>
       <w:r>
         <w:rPr>
           <w:rFonts w:cs="B Nazanin"/>
@@ -931,7 +887,6 @@
         </w:rPr>
         <w:t>pycharm</w:t>
       </w:r>
-      <w:proofErr w:type="spellEnd"/>
       <w:r>
         <w:rPr>
           <w:rFonts w:cs="B Nazanin" w:hint="cs"/>
@@ -942,7 +897,6 @@
         </w:rPr>
         <w:t xml:space="preserve"> پیش میریم.  یا عشقمون کشید با </w:t>
       </w:r>
-      <w:proofErr w:type="spellStart"/>
       <w:r>
         <w:rPr>
           <w:rFonts w:cs="B Nazanin"/>
@@ -952,7 +906,6 @@
         </w:rPr>
         <w:t>jupyter</w:t>
       </w:r>
-      <w:proofErr w:type="spellEnd"/>
       <w:r>
         <w:rPr>
           <w:rFonts w:cs="B Nazanin" w:hint="cs"/>
@@ -1094,25 +1047,14 @@
           <w:lang w:bidi="fa-IR"/>
         </w:rPr>
       </w:pPr>
-      <w:proofErr w:type="gramStart"/>
-      <w:r>
-        <w:rPr>
-          <w:rFonts w:cs="B Nazanin"/>
-          <w:sz w:val="28"/>
-          <w:szCs w:val="28"/>
-          <w:lang w:bidi="fa-IR"/>
-        </w:rPr>
-        <w:t>Len(</w:t>
-      </w:r>
-      <w:proofErr w:type="gramEnd"/>
-      <w:r>
-        <w:rPr>
-          <w:rFonts w:cs="B Nazanin"/>
-          <w:sz w:val="28"/>
-          <w:szCs w:val="28"/>
-          <w:lang w:bidi="fa-IR"/>
-        </w:rPr>
-        <w:t>)</w:t>
+      <w:r>
+        <w:rPr>
+          <w:rFonts w:cs="B Nazanin"/>
+          <w:sz w:val="28"/>
+          <w:szCs w:val="28"/>
+          <w:lang w:bidi="fa-IR"/>
+        </w:rPr>
+        <w:t>Len()</w:t>
       </w:r>
       <w:r>
         <w:rPr>
@@ -1124,7 +1066,6 @@
         </w:rPr>
         <w:t xml:space="preserve"> برای </w:t>
       </w:r>
-      <w:proofErr w:type="spellStart"/>
       <w:r>
         <w:rPr>
           <w:rFonts w:cs="B Nazanin"/>
@@ -1134,7 +1075,6 @@
         </w:rPr>
         <w:t>Int</w:t>
       </w:r>
-      <w:proofErr w:type="spellEnd"/>
       <w:r>
         <w:rPr>
           <w:rFonts w:cs="B Nazanin" w:hint="cs"/>
@@ -1183,7 +1123,6 @@
         </w:rPr>
         <w:t xml:space="preserve"> انجام بدیم روی </w:t>
       </w:r>
-      <w:proofErr w:type="spellStart"/>
       <w:r>
         <w:rPr>
           <w:rFonts w:cs="B Nazanin"/>
@@ -1193,7 +1132,6 @@
         </w:rPr>
         <w:t>Int</w:t>
       </w:r>
-      <w:proofErr w:type="spellEnd"/>
       <w:r>
         <w:rPr>
           <w:rFonts w:cs="B Nazanin" w:hint="cs"/>
@@ -1391,25 +1329,14 @@
           <w:lang w:bidi="fa-IR"/>
         </w:rPr>
       </w:pPr>
-      <w:proofErr w:type="gramStart"/>
-      <w:r>
-        <w:rPr>
-          <w:rFonts w:cs="B Nazanin"/>
-          <w:sz w:val="28"/>
-          <w:szCs w:val="28"/>
-          <w:lang w:bidi="fa-IR"/>
-        </w:rPr>
-        <w:t>Type(</w:t>
-      </w:r>
-      <w:proofErr w:type="gramEnd"/>
-      <w:r>
-        <w:rPr>
-          <w:rFonts w:cs="B Nazanin"/>
-          <w:sz w:val="28"/>
-          <w:szCs w:val="28"/>
-          <w:lang w:bidi="fa-IR"/>
-        </w:rPr>
-        <w:t>)</w:t>
+      <w:r>
+        <w:rPr>
+          <w:rFonts w:cs="B Nazanin"/>
+          <w:sz w:val="28"/>
+          <w:szCs w:val="28"/>
+          <w:lang w:bidi="fa-IR"/>
+        </w:rPr>
+        <w:t>Type()</w:t>
       </w:r>
       <w:r>
         <w:rPr>
@@ -1614,25 +1541,14 @@
           <w:lang w:bidi="fa-IR"/>
         </w:rPr>
       </w:pPr>
-      <w:proofErr w:type="gramStart"/>
-      <w:r>
-        <w:rPr>
-          <w:rFonts w:cs="B Nazanin"/>
-          <w:sz w:val="28"/>
-          <w:szCs w:val="28"/>
-          <w:lang w:bidi="fa-IR"/>
-        </w:rPr>
-        <w:t>Round(</w:t>
-      </w:r>
-      <w:proofErr w:type="gramEnd"/>
-      <w:r>
-        <w:rPr>
-          <w:rFonts w:cs="B Nazanin"/>
-          <w:sz w:val="28"/>
-          <w:szCs w:val="28"/>
-          <w:lang w:bidi="fa-IR"/>
-        </w:rPr>
-        <w:t>)</w:t>
+      <w:r>
+        <w:rPr>
+          <w:rFonts w:cs="B Nazanin"/>
+          <w:sz w:val="28"/>
+          <w:szCs w:val="28"/>
+          <w:lang w:bidi="fa-IR"/>
+        </w:rPr>
+        <w:t>Round()</w:t>
       </w:r>
       <w:r>
         <w:rPr>
@@ -1683,38 +1599,7 @@
           <w:szCs w:val="28"/>
           <w:lang w:bidi="fa-IR"/>
         </w:rPr>
-        <w:t>Round(</w:t>
-      </w:r>
-      <w:proofErr w:type="spellStart"/>
-      <w:r>
-        <w:rPr>
-          <w:rFonts w:cs="B Nazanin"/>
-          <w:sz w:val="28"/>
-          <w:szCs w:val="28"/>
-          <w:lang w:bidi="fa-IR"/>
-        </w:rPr>
-        <w:t>x</w:t>
-      </w:r>
-      <w:proofErr w:type="gramStart"/>
-      <w:r>
-        <w:rPr>
-          <w:rFonts w:cs="B Nazanin"/>
-          <w:sz w:val="28"/>
-          <w:szCs w:val="28"/>
-          <w:lang w:bidi="fa-IR"/>
-        </w:rPr>
-        <w:t>,x</w:t>
-      </w:r>
-      <w:proofErr w:type="spellEnd"/>
-      <w:proofErr w:type="gramEnd"/>
-      <w:r>
-        <w:rPr>
-          <w:rFonts w:cs="B Nazanin"/>
-          <w:sz w:val="28"/>
-          <w:szCs w:val="28"/>
-          <w:lang w:bidi="fa-IR"/>
-        </w:rPr>
-        <w:t>)</w:t>
+        <w:t>Round(x,x)</w:t>
       </w:r>
       <w:r>
         <w:rPr>
@@ -1738,8 +1623,6 @@
           <w:lang w:bidi="fa-IR"/>
         </w:rPr>
       </w:pPr>
-      <w:proofErr w:type="spellStart"/>
-      <w:proofErr w:type="gramStart"/>
       <w:r>
         <w:rPr>
           <w:rFonts w:cs="B Nazanin"/>
@@ -1749,56 +1632,24 @@
         </w:rPr>
         <w:t>Fstring</w:t>
       </w:r>
-      <w:proofErr w:type="spellEnd"/>
-      <w:r>
-        <w:rPr>
-          <w:rFonts w:cs="B Nazanin" w:hint="cs"/>
-          <w:sz w:val="28"/>
-          <w:szCs w:val="28"/>
-          <w:rtl/>
-          <w:lang w:bidi="fa-IR"/>
-        </w:rPr>
-        <w:t xml:space="preserve"> :</w:t>
-      </w:r>
-      <w:proofErr w:type="gramEnd"/>
-      <w:r>
-        <w:rPr>
-          <w:rFonts w:cs="B Nazanin" w:hint="cs"/>
-          <w:sz w:val="28"/>
-          <w:szCs w:val="28"/>
-          <w:rtl/>
-          <w:lang w:bidi="fa-IR"/>
-        </w:rPr>
-        <w:t xml:space="preserve"> </w:t>
-      </w:r>
-      <w:r>
-        <w:rPr>
-          <w:rFonts w:cs="B Nazanin"/>
-          <w:sz w:val="28"/>
-          <w:szCs w:val="28"/>
-          <w:lang w:bidi="fa-IR"/>
-        </w:rPr>
-        <w:t>print(</w:t>
-      </w:r>
-      <w:proofErr w:type="spellStart"/>
-      <w:r>
-        <w:rPr>
-          <w:rFonts w:cs="B Nazanin"/>
-          <w:sz w:val="28"/>
-          <w:szCs w:val="28"/>
-          <w:lang w:bidi="fa-IR"/>
-        </w:rPr>
-        <w:t>f”string</w:t>
-      </w:r>
-      <w:proofErr w:type="spellEnd"/>
-      <w:r>
-        <w:rPr>
-          <w:rFonts w:cs="B Nazanin"/>
-          <w:sz w:val="28"/>
-          <w:szCs w:val="28"/>
-          <w:lang w:bidi="fa-IR"/>
-        </w:rPr>
-        <w:t>{value}”</w:t>
+      <w:r>
+        <w:rPr>
+          <w:rFonts w:cs="B Nazanin" w:hint="cs"/>
+          <w:sz w:val="28"/>
+          <w:szCs w:val="28"/>
+          <w:rtl/>
+          <w:lang w:bidi="fa-IR"/>
+        </w:rPr>
+        <w:t xml:space="preserve"> : </w:t>
+      </w:r>
+      <w:r>
+        <w:rPr>
+          <w:rFonts w:cs="B Nazanin"/>
+          <w:sz w:val="28"/>
+          <w:szCs w:val="28"/>
+          <w:lang w:bidi="fa-IR"/>
+        </w:rPr>
+        <w:t>print(f”string{value}”</w:t>
       </w:r>
     </w:p>
     <w:p>
@@ -2053,45 +1904,14 @@
         </w:rPr>
         <w:t xml:space="preserve"> </w:t>
       </w:r>
-      <w:proofErr w:type="spellStart"/>
-      <w:r>
-        <w:rPr>
-          <w:rFonts w:cs="B Nazanin"/>
-          <w:sz w:val="28"/>
-          <w:szCs w:val="28"/>
-          <w:lang w:bidi="fa-IR"/>
-        </w:rPr>
-        <w:t>treasue</w:t>
-      </w:r>
-      <w:proofErr w:type="spellEnd"/>
-      <w:r>
-        <w:rPr>
-          <w:rFonts w:cs="B Nazanin"/>
-          <w:sz w:val="28"/>
-          <w:szCs w:val="28"/>
-          <w:lang w:bidi="fa-IR"/>
-        </w:rPr>
-        <w:t>-</w:t>
-      </w:r>
-      <w:proofErr w:type="spellStart"/>
-      <w:r>
-        <w:rPr>
-          <w:rFonts w:cs="B Nazanin"/>
-          <w:sz w:val="28"/>
-          <w:szCs w:val="28"/>
-          <w:lang w:bidi="fa-IR"/>
-        </w:rPr>
-        <w:t>islad</w:t>
-      </w:r>
-      <w:proofErr w:type="spellEnd"/>
-      <w:r>
-        <w:rPr>
-          <w:rFonts w:cs="B Nazanin"/>
-          <w:sz w:val="28"/>
-          <w:szCs w:val="28"/>
-          <w:lang w:bidi="fa-IR"/>
-        </w:rPr>
-        <w:t>-end</w:t>
+      <w:r>
+        <w:rPr>
+          <w:rFonts w:cs="B Nazanin"/>
+          <w:sz w:val="28"/>
+          <w:szCs w:val="28"/>
+          <w:lang w:bidi="fa-IR"/>
+        </w:rPr>
+        <w:t>treasue-islad-end</w:t>
       </w:r>
     </w:p>
     <w:p>
@@ -2715,7 +2535,6 @@
         </w:rPr>
         <w:t xml:space="preserve">-داخل </w:t>
       </w:r>
-      <w:proofErr w:type="spellStart"/>
       <w:r>
         <w:rPr>
           <w:rFonts w:cs="B Nazanin"/>
@@ -2725,7 +2544,6 @@
         </w:rPr>
         <w:t>pycharm</w:t>
       </w:r>
-      <w:proofErr w:type="spellEnd"/>
       <w:r>
         <w:rPr>
           <w:rFonts w:cs="B Nazanin" w:hint="cs"/>
@@ -3426,8 +3244,6 @@
         </w:rPr>
         <w:t>Import random</w:t>
       </w:r>
-      <w:bookmarkStart w:id="6" w:name="_GoBack"/>
-      <w:bookmarkEnd w:id="6"/>
     </w:p>
     <w:p>
       <w:pPr>
@@ -3486,27 +3302,7 @@
           <w:szCs w:val="28"/>
           <w:lang w:bidi="fa-IR"/>
         </w:rPr>
-        <w:t>.</w:t>
-      </w:r>
-      <w:proofErr w:type="spellStart"/>
-      <w:r>
-        <w:rPr>
-          <w:rFonts w:cs="B Nazanin"/>
-          <w:sz w:val="28"/>
-          <w:szCs w:val="28"/>
-          <w:lang w:bidi="fa-IR"/>
-        </w:rPr>
-        <w:t>randint</w:t>
-      </w:r>
-      <w:proofErr w:type="spellEnd"/>
-      <w:r>
-        <w:rPr>
-          <w:rFonts w:cs="B Nazanin"/>
-          <w:sz w:val="28"/>
-          <w:szCs w:val="28"/>
-          <w:lang w:bidi="fa-IR"/>
-        </w:rPr>
-        <w:t>()</w:t>
+        <w:t>.randint()</w:t>
       </w:r>
       <w:r>
         <w:rPr>
@@ -3933,36 +3729,14 @@
           <w:lang w:bidi="fa-IR"/>
         </w:rPr>
       </w:pPr>
-      <w:proofErr w:type="spellStart"/>
-      <w:proofErr w:type="gramStart"/>
-      <w:r>
-        <w:rPr>
-          <w:rFonts w:cs="B Nazanin"/>
-          <w:sz w:val="28"/>
-          <w:szCs w:val="28"/>
-          <w:lang w:bidi="fa-IR"/>
-        </w:rPr>
-        <w:t>aList.add</w:t>
-      </w:r>
-      <w:proofErr w:type="spellEnd"/>
-      <w:r>
-        <w:rPr>
-          <w:rFonts w:cs="B Nazanin"/>
-          <w:sz w:val="28"/>
-          <w:szCs w:val="28"/>
-          <w:lang w:bidi="fa-IR"/>
-        </w:rPr>
-        <w:t>(</w:t>
-      </w:r>
-      <w:proofErr w:type="gramEnd"/>
-      <w:r>
-        <w:rPr>
-          <w:rFonts w:cs="B Nazanin"/>
-          <w:sz w:val="28"/>
-          <w:szCs w:val="28"/>
-          <w:lang w:bidi="fa-IR"/>
-        </w:rPr>
-        <w:t>)</w:t>
+      <w:r>
+        <w:rPr>
+          <w:rFonts w:cs="B Nazanin"/>
+          <w:sz w:val="28"/>
+          <w:szCs w:val="28"/>
+          <w:lang w:bidi="fa-IR"/>
+        </w:rPr>
+        <w:t>aList.add()</w:t>
       </w:r>
       <w:r>
         <w:rPr>
@@ -3974,25 +3748,14 @@
         </w:rPr>
         <w:t xml:space="preserve"> و </w:t>
       </w:r>
-      <w:proofErr w:type="spellStart"/>
-      <w:r>
-        <w:rPr>
-          <w:rFonts w:cs="B Nazanin"/>
-          <w:sz w:val="28"/>
-          <w:szCs w:val="28"/>
-          <w:lang w:bidi="fa-IR"/>
-        </w:rPr>
-        <w:t>aList.extend</w:t>
-      </w:r>
-      <w:proofErr w:type="spellEnd"/>
-      <w:r>
-        <w:rPr>
-          <w:rFonts w:cs="B Nazanin"/>
-          <w:sz w:val="28"/>
-          <w:szCs w:val="28"/>
-          <w:lang w:bidi="fa-IR"/>
-        </w:rPr>
-        <w:t>()</w:t>
+      <w:r>
+        <w:rPr>
+          <w:rFonts w:cs="B Nazanin"/>
+          <w:sz w:val="28"/>
+          <w:szCs w:val="28"/>
+          <w:lang w:bidi="fa-IR"/>
+        </w:rPr>
+        <w:t>aList.extend()</w:t>
       </w:r>
       <w:r>
         <w:rPr>
@@ -4037,25 +3800,14 @@
         </w:rPr>
         <w:t xml:space="preserve">میتونیم با </w:t>
       </w:r>
-      <w:proofErr w:type="spellStart"/>
-      <w:r>
-        <w:rPr>
-          <w:rFonts w:cs="B Nazanin"/>
-          <w:sz w:val="28"/>
-          <w:szCs w:val="28"/>
-          <w:lang w:bidi="fa-IR"/>
-        </w:rPr>
-        <w:t>random.choice</w:t>
-      </w:r>
-      <w:proofErr w:type="spellEnd"/>
-      <w:r>
-        <w:rPr>
-          <w:rFonts w:cs="B Nazanin"/>
-          <w:sz w:val="28"/>
-          <w:szCs w:val="28"/>
-          <w:lang w:bidi="fa-IR"/>
-        </w:rPr>
-        <w:t>()</w:t>
+      <w:r>
+        <w:rPr>
+          <w:rFonts w:cs="B Nazanin"/>
+          <w:sz w:val="28"/>
+          <w:szCs w:val="28"/>
+          <w:lang w:bidi="fa-IR"/>
+        </w:rPr>
+        <w:t>random.choice()</w:t>
       </w:r>
       <w:r>
         <w:rPr>
@@ -4144,38 +3896,17 @@
           <w:lang w:bidi="fa-IR"/>
         </w:rPr>
         <w:lastRenderedPageBreak/>
-        <w:t xml:space="preserve">Nested </w:t>
-      </w:r>
-      <w:proofErr w:type="gramStart"/>
-      <w:r>
-        <w:rPr>
-          <w:rFonts w:cs="B Nazanin"/>
-          <w:sz w:val="28"/>
-          <w:szCs w:val="28"/>
-          <w:lang w:bidi="fa-IR"/>
-        </w:rPr>
-        <w:t>list</w:t>
-      </w:r>
-      <w:r>
-        <w:rPr>
-          <w:rFonts w:cs="B Nazanin" w:hint="cs"/>
-          <w:sz w:val="28"/>
-          <w:szCs w:val="28"/>
-          <w:rtl/>
-          <w:lang w:bidi="fa-IR"/>
-        </w:rPr>
-        <w:t xml:space="preserve"> :</w:t>
-      </w:r>
-      <w:proofErr w:type="gramEnd"/>
-      <w:r>
-        <w:rPr>
-          <w:rFonts w:cs="B Nazanin" w:hint="cs"/>
-          <w:sz w:val="28"/>
-          <w:szCs w:val="28"/>
-          <w:rtl/>
-          <w:lang w:bidi="fa-IR"/>
-        </w:rPr>
-        <w:t xml:space="preserve"> میتونیم داخل یک </w:t>
+        <w:t>Nested list</w:t>
+      </w:r>
+      <w:r>
+        <w:rPr>
+          <w:rFonts w:cs="B Nazanin" w:hint="cs"/>
+          <w:sz w:val="28"/>
+          <w:szCs w:val="28"/>
+          <w:rtl/>
+          <w:lang w:bidi="fa-IR"/>
+        </w:rPr>
+        <w:t xml:space="preserve"> : میتونیم داخل یک </w:t>
       </w:r>
       <w:r>
         <w:rPr>
@@ -4345,7 +4076,7 @@
           <w:lang w:bidi="fa-IR"/>
         </w:rPr>
       </w:pPr>
-      <w:bookmarkStart w:id="7" w:name="I4030824"/>
+      <w:bookmarkStart w:id="6" w:name="I4030824"/>
       <w:r>
         <w:rPr>
           <w:rFonts w:cs="B Nazanin" w:hint="cs"/>
@@ -4358,7 +4089,7 @@
         <w:t>ادامه</w:t>
       </w:r>
     </w:p>
-    <w:bookmarkEnd w:id="7"/>
+    <w:bookmarkEnd w:id="6"/>
     <w:p>
       <w:pPr>
         <w:bidi/>
@@ -4480,25 +4211,14 @@
         </w:rPr>
         <w:t>1-</w:t>
       </w:r>
-      <w:proofErr w:type="spellStart"/>
-      <w:r>
-        <w:rPr>
-          <w:rFonts w:cs="B Nazanin"/>
-          <w:sz w:val="28"/>
-          <w:szCs w:val="28"/>
-          <w:lang w:bidi="fa-IR"/>
-        </w:rPr>
-        <w:t>ascii</w:t>
-      </w:r>
-      <w:proofErr w:type="spellEnd"/>
-      <w:r>
-        <w:rPr>
-          <w:rFonts w:cs="B Nazanin"/>
-          <w:sz w:val="28"/>
-          <w:szCs w:val="28"/>
-          <w:lang w:bidi="fa-IR"/>
-        </w:rPr>
-        <w:t xml:space="preserve"> art</w:t>
+      <w:r>
+        <w:rPr>
+          <w:rFonts w:cs="B Nazanin"/>
+          <w:sz w:val="28"/>
+          <w:szCs w:val="28"/>
+          <w:lang w:bidi="fa-IR"/>
+        </w:rPr>
+        <w:t>ascii art</w:t>
       </w:r>
       <w:r>
         <w:rPr>
@@ -4548,45 +4268,14 @@
         </w:rPr>
         <w:t xml:space="preserve"> مطابقت داره که باعث میشه فقط بنویسه </w:t>
       </w:r>
-      <w:proofErr w:type="spellStart"/>
-      <w:r>
-        <w:rPr>
-          <w:rFonts w:cs="B Nazanin"/>
-          <w:sz w:val="28"/>
-          <w:szCs w:val="28"/>
-          <w:lang w:bidi="fa-IR"/>
-        </w:rPr>
-        <w:t>List_name</w:t>
-      </w:r>
-      <w:proofErr w:type="spellEnd"/>
-      <w:r>
-        <w:rPr>
-          <w:rFonts w:cs="B Nazanin"/>
-          <w:sz w:val="28"/>
-          <w:szCs w:val="28"/>
-          <w:lang w:bidi="fa-IR"/>
-        </w:rPr>
-        <w:t xml:space="preserve"> [</w:t>
-      </w:r>
-      <w:proofErr w:type="spellStart"/>
-      <w:r>
-        <w:rPr>
-          <w:rFonts w:cs="B Nazanin"/>
-          <w:sz w:val="28"/>
-          <w:szCs w:val="28"/>
-          <w:lang w:bidi="fa-IR"/>
-        </w:rPr>
-        <w:t>user_choice</w:t>
-      </w:r>
-      <w:proofErr w:type="spellEnd"/>
-      <w:r>
-        <w:rPr>
-          <w:rFonts w:cs="B Nazanin"/>
-          <w:sz w:val="28"/>
-          <w:szCs w:val="28"/>
-          <w:lang w:bidi="fa-IR"/>
-        </w:rPr>
-        <w:t>]</w:t>
+      <w:r>
+        <w:rPr>
+          <w:rFonts w:cs="B Nazanin"/>
+          <w:sz w:val="28"/>
+          <w:szCs w:val="28"/>
+          <w:lang w:bidi="fa-IR"/>
+        </w:rPr>
+        <w:t>List_name [user_choice]</w:t>
       </w:r>
       <w:r>
         <w:rPr>
@@ -4617,7 +4306,6 @@
         </w:rPr>
         <w:t xml:space="preserve"> براش ساختیم و هر دفعه برای پرینت کردن هرکدوم باید این رو مینوشتیم: </w:t>
       </w:r>
-      <w:proofErr w:type="spellStart"/>
       <w:r>
         <w:rPr>
           <w:rFonts w:cs="B Nazanin"/>
@@ -4627,7 +4315,6 @@
         </w:rPr>
         <w:t>module_name.scissors</w:t>
       </w:r>
-      <w:proofErr w:type="spellEnd"/>
       <w:r>
         <w:rPr>
           <w:rFonts w:cs="B Nazanin" w:hint="cs"/>
@@ -4645,19 +4332,8 @@
           <w:szCs w:val="28"/>
           <w:lang w:bidi="fa-IR"/>
         </w:rPr>
-        <w:t xml:space="preserve">Import </w:t>
-      </w:r>
-      <w:proofErr w:type="spellStart"/>
-      <w:r>
-        <w:rPr>
-          <w:rFonts w:cs="B Nazanin"/>
-          <w:sz w:val="28"/>
-          <w:szCs w:val="28"/>
-          <w:lang w:bidi="fa-IR"/>
-        </w:rPr>
-        <w:t>module_name</w:t>
-      </w:r>
-      <w:proofErr w:type="spellEnd"/>
+        <w:t>Import module_name</w:t>
+      </w:r>
       <w:r>
         <w:rPr>
           <w:rFonts w:cs="B Nazanin" w:hint="cs"/>
@@ -4694,14 +4370,14 @@
       <w:pPr>
         <w:bidi/>
         <w:rPr>
-          <w:rFonts w:cs="B Nazanin" w:hint="cs"/>
-          <w:sz w:val="28"/>
-          <w:szCs w:val="28"/>
-          <w:rtl/>
-          <w:lang w:bidi="fa-IR"/>
-        </w:rPr>
-      </w:pPr>
-      <w:bookmarkStart w:id="8" w:name="I4030828"/>
+          <w:rFonts w:cs="B Nazanin"/>
+          <w:sz w:val="28"/>
+          <w:szCs w:val="28"/>
+          <w:rtl/>
+          <w:lang w:bidi="fa-IR"/>
+        </w:rPr>
+      </w:pPr>
+      <w:bookmarkStart w:id="7" w:name="I4030828"/>
       <w:r>
         <w:rPr>
           <w:rFonts w:cs="B Nazanin" w:hint="cs"/>
@@ -4714,12 +4390,12 @@
         <w:t>ادامه</w:t>
       </w:r>
     </w:p>
-    <w:bookmarkEnd w:id="8"/>
-    <w:p>
-      <w:pPr>
-        <w:bidi/>
-        <w:rPr>
-          <w:rFonts w:cs="B Nazanin" w:hint="cs"/>
+    <w:bookmarkEnd w:id="7"/>
+    <w:p>
+      <w:pPr>
+        <w:bidi/>
+        <w:rPr>
+          <w:rFonts w:cs="B Nazanin"/>
           <w:sz w:val="28"/>
           <w:szCs w:val="28"/>
           <w:rtl/>
@@ -4779,7 +4455,7 @@
       <w:pPr>
         <w:bidi/>
         <w:rPr>
-          <w:rFonts w:cs="B Nazanin" w:hint="cs"/>
+          <w:rFonts w:cs="B Nazanin"/>
           <w:sz w:val="28"/>
           <w:szCs w:val="28"/>
           <w:rtl/>
@@ -4812,7 +4488,7 @@
       <w:pPr>
         <w:bidi/>
         <w:rPr>
-          <w:rFonts w:cs="B Nazanin" w:hint="cs"/>
+          <w:rFonts w:cs="B Nazanin"/>
           <w:sz w:val="28"/>
           <w:szCs w:val="28"/>
           <w:rtl/>
@@ -4848,25 +4524,14 @@
         </w:rPr>
         <w:t xml:space="preserve"> </w:t>
       </w:r>
-      <w:proofErr w:type="spellStart"/>
-      <w:r>
-        <w:rPr>
-          <w:rFonts w:cs="B Nazanin"/>
-          <w:sz w:val="28"/>
-          <w:szCs w:val="28"/>
-          <w:lang w:bidi="fa-IR"/>
-        </w:rPr>
-        <w:t>PyPassword</w:t>
-      </w:r>
-      <w:proofErr w:type="spellEnd"/>
-      <w:r>
-        <w:rPr>
-          <w:rFonts w:cs="B Nazanin"/>
-          <w:sz w:val="28"/>
-          <w:szCs w:val="28"/>
-          <w:lang w:bidi="fa-IR"/>
-        </w:rPr>
-        <w:t xml:space="preserve"> generator</w:t>
+      <w:r>
+        <w:rPr>
+          <w:rFonts w:cs="B Nazanin"/>
+          <w:sz w:val="28"/>
+          <w:szCs w:val="28"/>
+          <w:lang w:bidi="fa-IR"/>
+        </w:rPr>
+        <w:t>PyPassword generator</w:t>
       </w:r>
       <w:r>
         <w:rPr>
@@ -4893,10 +4558,10 @@
       <w:r>
         <w:rPr>
           <w:rFonts w:cs="B Nazanin"/>
-          <w:sz w:val="28"/>
-          <w:szCs w:val="28"/>
-          <w:rtl/>
-          <w:lang w:bidi="fa-IR"/>
+          <w:noProof/>
+          <w:sz w:val="28"/>
+          <w:szCs w:val="28"/>
+          <w:rtl/>
         </w:rPr>
         <w:drawing>
           <wp:inline distT="0" distB="0" distL="0" distR="0" wp14:anchorId="485C48D5" wp14:editId="473DDDC0">
@@ -4950,7 +4615,7 @@
       <w:pPr>
         <w:bidi/>
         <w:rPr>
-          <w:rFonts w:cs="B Nazanin" w:hint="cs"/>
+          <w:rFonts w:cs="B Nazanin"/>
           <w:sz w:val="28"/>
           <w:szCs w:val="28"/>
           <w:rtl/>
@@ -5113,13 +4778,151 @@
       <w:pPr>
         <w:bidi/>
         <w:rPr>
-          <w:rFonts w:cs="B Nazanin"/>
-          <w:sz w:val="28"/>
-          <w:szCs w:val="28"/>
-          <w:rtl/>
-          <w:lang w:bidi="fa-IR"/>
-        </w:rPr>
-      </w:pPr>
+          <w:rFonts w:cs="B Nazanin" w:hint="cs"/>
+          <w:sz w:val="28"/>
+          <w:szCs w:val="28"/>
+          <w:rtl/>
+          <w:lang w:bidi="fa-IR"/>
+        </w:rPr>
+      </w:pPr>
+      <w:r>
+        <w:rPr>
+          <w:rFonts w:cs="B Nazanin" w:hint="cs"/>
+          <w:sz w:val="28"/>
+          <w:szCs w:val="28"/>
+          <w:rtl/>
+          <w:lang w:bidi="fa-IR"/>
+        </w:rPr>
+        <w:t xml:space="preserve">در </w:t>
+      </w:r>
+      <w:r>
+        <w:rPr>
+          <w:rFonts w:cs="B Nazanin"/>
+          <w:sz w:val="28"/>
+          <w:szCs w:val="28"/>
+          <w:lang w:bidi="fa-IR"/>
+        </w:rPr>
+        <w:t>easy</w:t>
+      </w:r>
+      <w:r>
+        <w:rPr>
+          <w:rFonts w:cs="B Nazanin" w:hint="cs"/>
+          <w:sz w:val="28"/>
+          <w:szCs w:val="28"/>
+          <w:rtl/>
+          <w:lang w:bidi="fa-IR"/>
+        </w:rPr>
+        <w:t xml:space="preserve"> به ترتیبِ حروف ، سمبل، عدد رفتیم ولی در </w:t>
+      </w:r>
+      <w:r>
+        <w:rPr>
+          <w:rFonts w:cs="B Nazanin"/>
+          <w:sz w:val="28"/>
+          <w:szCs w:val="28"/>
+          <w:lang w:bidi="fa-IR"/>
+        </w:rPr>
+        <w:t>hard</w:t>
+      </w:r>
+      <w:r>
+        <w:rPr>
+          <w:rFonts w:cs="B Nazanin" w:hint="cs"/>
+          <w:sz w:val="28"/>
+          <w:szCs w:val="28"/>
+          <w:rtl/>
+          <w:lang w:bidi="fa-IR"/>
+        </w:rPr>
+        <w:t xml:space="preserve"> باید بدون ترتیب مشخص پسوورد ساخته میشد. که ما از خودمون با </w:t>
+      </w:r>
+      <w:r>
+        <w:rPr>
+          <w:rFonts w:cs="B Nazanin"/>
+          <w:sz w:val="28"/>
+          <w:szCs w:val="28"/>
+          <w:lang w:bidi="fa-IR"/>
+        </w:rPr>
+        <w:t>random</w:t>
+      </w:r>
+      <w:r>
+        <w:rPr>
+          <w:rFonts w:cs="B Nazanin" w:hint="cs"/>
+          <w:sz w:val="28"/>
+          <w:szCs w:val="28"/>
+          <w:rtl/>
+          <w:lang w:bidi="fa-IR"/>
+        </w:rPr>
+        <w:t xml:space="preserve"> درستش کردیم. ولی داخلِ خودِ </w:t>
+      </w:r>
+      <w:r>
+        <w:rPr>
+          <w:rFonts w:cs="B Nazanin"/>
+          <w:sz w:val="28"/>
+          <w:szCs w:val="28"/>
+          <w:lang w:bidi="fa-IR"/>
+        </w:rPr>
+        <w:t>random</w:t>
+      </w:r>
+      <w:r>
+        <w:rPr>
+          <w:rFonts w:cs="B Nazanin" w:hint="cs"/>
+          <w:sz w:val="28"/>
+          <w:szCs w:val="28"/>
+          <w:rtl/>
+          <w:lang w:bidi="fa-IR"/>
+        </w:rPr>
+        <w:t xml:space="preserve"> یه </w:t>
+      </w:r>
+      <w:r>
+        <w:rPr>
+          <w:rFonts w:cs="B Nazanin"/>
+          <w:sz w:val="28"/>
+          <w:szCs w:val="28"/>
+          <w:lang w:bidi="fa-IR"/>
+        </w:rPr>
+        <w:t>method</w:t>
+      </w:r>
+      <w:r>
+        <w:rPr>
+          <w:rFonts w:cs="B Nazanin" w:hint="cs"/>
+          <w:sz w:val="28"/>
+          <w:szCs w:val="28"/>
+          <w:rtl/>
+          <w:lang w:bidi="fa-IR"/>
+        </w:rPr>
+        <w:t xml:space="preserve"> هست به نام </w:t>
+      </w:r>
+      <w:r>
+        <w:rPr>
+          <w:rFonts w:cs="B Nazanin"/>
+          <w:sz w:val="28"/>
+          <w:szCs w:val="28"/>
+          <w:lang w:bidi="fa-IR"/>
+        </w:rPr>
+        <w:t>shuffle()</w:t>
+      </w:r>
+      <w:r>
+        <w:rPr>
+          <w:rFonts w:cs="B Nazanin" w:hint="cs"/>
+          <w:sz w:val="28"/>
+          <w:szCs w:val="28"/>
+          <w:rtl/>
+          <w:lang w:bidi="fa-IR"/>
+        </w:rPr>
+        <w:t xml:space="preserve"> که همین کار رو انجام میده .</w:t>
+      </w:r>
+    </w:p>
+    <w:p>
+      <w:pPr>
+        <w:bidi/>
+        <w:rPr>
+          <w:rFonts w:cs="B Nazanin" w:hint="cs"/>
+          <w:sz w:val="28"/>
+          <w:szCs w:val="28"/>
+          <w:rtl/>
+          <w:lang w:bidi="fa-IR"/>
+        </w:rPr>
+      </w:pPr>
+      <w:bookmarkStart w:id="8" w:name="_GoBack"/>
+      <w:bookmarkEnd w:id="8"/>
     </w:p>
     <w:sectPr>
       <w:pgSz w:w="11909" w:h="16834" w:code="9"/>

</xml_diff>

<commit_message>
fully HANGMAN game , todo haye ghesmate akhar ezafe shd
</commit_message>
<xml_diff>
--- a/Elastipy.docx
+++ b/Elastipy.docx
@@ -5484,10 +5484,10 @@
       <w:r>
         <w:rPr>
           <w:rFonts w:cs="B Nazanin"/>
-          <w:sz w:val="28"/>
-          <w:szCs w:val="28"/>
-          <w:rtl/>
-          <w:lang w:bidi="fa-IR"/>
+          <w:noProof/>
+          <w:sz w:val="28"/>
+          <w:szCs w:val="28"/>
+          <w:rtl/>
         </w:rPr>
         <w:drawing>
           <wp:inline distT="0" distB="0" distL="0" distR="0" wp14:anchorId="780432C0" wp14:editId="3A3B45F3">
@@ -5530,7 +5530,7 @@
       <w:pPr>
         <w:bidi/>
         <w:rPr>
-          <w:rFonts w:cs="B Nazanin" w:hint="cs"/>
+          <w:rFonts w:cs="B Nazanin"/>
           <w:sz w:val="18"/>
           <w:szCs w:val="18"/>
           <w:rtl/>
@@ -5571,7 +5571,7 @@
       <w:pPr>
         <w:bidi/>
         <w:rPr>
-          <w:rFonts w:cs="B Nazanin" w:hint="cs"/>
+          <w:rFonts w:cs="B Nazanin"/>
           <w:sz w:val="28"/>
           <w:szCs w:val="28"/>
           <w:rtl/>
@@ -5673,7 +5673,7 @@
       <w:pPr>
         <w:bidi/>
         <w:rPr>
-          <w:rFonts w:cs="B Nazanin" w:hint="cs"/>
+          <w:rFonts w:cs="B Nazanin"/>
           <w:sz w:val="28"/>
           <w:szCs w:val="28"/>
           <w:rtl/>
@@ -5733,7 +5733,7 @@
       <w:pPr>
         <w:bidi/>
         <w:rPr>
-          <w:rFonts w:cs="B Nazanin" w:hint="cs"/>
+          <w:rFonts w:cs="B Nazanin"/>
           <w:sz w:val="28"/>
           <w:szCs w:val="28"/>
           <w:rtl/>
@@ -5772,12 +5772,61 @@
         </w:rPr>
         <w:t xml:space="preserve">خب چیزی که میبینم اینه که به تنهایی از این یکی بر نمیایم. با خودش پیش میریم. </w:t>
       </w:r>
-    </w:p>
-    <w:p>
-      <w:pPr>
-        <w:bidi/>
-        <w:rPr>
-          <w:rFonts w:cs="B Nazanin" w:hint="cs"/>
+      <w:r>
+        <w:rPr>
+          <w:rFonts w:cs="B Nazanin" w:hint="cs"/>
+          <w:sz w:val="28"/>
+          <w:szCs w:val="28"/>
+          <w:rtl/>
+          <w:lang w:bidi="fa-IR"/>
+        </w:rPr>
+        <w:t>(</w:t>
+      </w:r>
+      <w:r>
+        <w:rPr>
+          <w:rFonts w:cs="B Nazanin" w:hint="cs"/>
+          <w:sz w:val="18"/>
+          <w:szCs w:val="18"/>
+          <w:rtl/>
+          <w:lang w:bidi="fa-IR"/>
+        </w:rPr>
+        <w:t xml:space="preserve">روی این با خودش پیش میریم خیلی تاکید میکنم، چیزی رو </w:t>
+      </w:r>
+      <w:r>
+        <w:rPr>
+          <w:rFonts w:cs="B Nazanin"/>
+          <w:sz w:val="18"/>
+          <w:szCs w:val="18"/>
+          <w:lang w:bidi="fa-IR"/>
+        </w:rPr>
+        <w:t>skip</w:t>
+      </w:r>
+      <w:r>
+        <w:rPr>
+          <w:rFonts w:cs="B Nazanin" w:hint="cs"/>
+          <w:sz w:val="18"/>
+          <w:szCs w:val="18"/>
+          <w:rtl/>
+          <w:lang w:bidi="fa-IR"/>
+        </w:rPr>
+        <w:t xml:space="preserve"> نکن اگر مردی سرعت ببخش بهش. توی این تمرین ها قراره مسیر رو یادمون بده و راه و روش رو. اگر یه بخشی رو بلدی دلیل نمیشه بقیه رو هم بلد باشی. </w:t>
+      </w:r>
+      <w:r>
+        <w:rPr>
+          <w:rFonts w:cs="B Nazanin" w:hint="cs"/>
+          <w:sz w:val="28"/>
+          <w:szCs w:val="28"/>
+          <w:rtl/>
+          <w:lang w:bidi="fa-IR"/>
+        </w:rPr>
+        <w:t>)</w:t>
+      </w:r>
+    </w:p>
+    <w:p>
+      <w:pPr>
+        <w:bidi/>
+        <w:rPr>
+          <w:rFonts w:cs="B Nazanin"/>
           <w:sz w:val="28"/>
           <w:szCs w:val="28"/>
           <w:rtl/>
@@ -5837,7 +5886,7 @@
       <w:pPr>
         <w:bidi/>
         <w:rPr>
-          <w:rFonts w:cs="B Nazanin" w:hint="cs"/>
+          <w:rFonts w:cs="B Nazanin"/>
           <w:sz w:val="28"/>
           <w:szCs w:val="28"/>
           <w:rtl/>
@@ -5860,7 +5909,7 @@
         <w:bidi/>
         <w:ind w:left="720"/>
         <w:rPr>
-          <w:rFonts w:cs="B Nazanin" w:hint="cs"/>
+          <w:rFonts w:cs="B Nazanin"/>
           <w:sz w:val="28"/>
           <w:szCs w:val="28"/>
           <w:rtl/>
@@ -5950,7 +5999,7 @@
       <w:pPr>
         <w:bidi/>
         <w:rPr>
-          <w:rFonts w:cs="B Nazanin" w:hint="cs"/>
+          <w:rFonts w:cs="B Nazanin"/>
           <w:sz w:val="28"/>
           <w:szCs w:val="28"/>
           <w:rtl/>
@@ -6033,27 +6082,86 @@
         </w:rPr>
         <w:t xml:space="preserve"> رو میده میتونیم استفاده کنیم .</w:t>
       </w:r>
-    </w:p>
-    <w:p>
-      <w:pPr>
-        <w:bidi/>
-        <w:rPr>
-          <w:rFonts w:cs="B Nazanin"/>
-          <w:sz w:val="28"/>
-          <w:szCs w:val="28"/>
-          <w:rtl/>
-          <w:lang w:bidi="fa-IR"/>
-        </w:rPr>
-      </w:pPr>
-      <w:r>
-        <w:rPr>
-          <w:rFonts w:cs="B Nazanin" w:hint="cs"/>
-          <w:sz w:val="28"/>
-          <w:szCs w:val="28"/>
-          <w:rtl/>
-          <w:lang w:bidi="fa-IR"/>
-        </w:rPr>
-        <w:t xml:space="preserve">با ذهن خسته نمیشه کار کرد ، از یه مسیر خیلی ساده ای میشد مشکل حل بشه که داخل ویدیو خودش رفت و ما مدتی روش فکر کردیم ، نکته اصلی اینه که نباید سعی کنیم جلو جلو بریم ، وقتی داریم </w:t>
+      <w:r>
+        <w:rPr>
+          <w:rFonts w:cs="B Nazanin" w:hint="cs"/>
+          <w:sz w:val="28"/>
+          <w:szCs w:val="28"/>
+          <w:rtl/>
+          <w:lang w:bidi="fa-IR"/>
+        </w:rPr>
+        <w:t xml:space="preserve"> (که با استفاده از اون داخل یک </w:t>
+      </w:r>
+      <w:r>
+        <w:rPr>
+          <w:rFonts w:cs="B Nazanin"/>
+          <w:sz w:val="28"/>
+          <w:szCs w:val="28"/>
+          <w:lang w:bidi="fa-IR"/>
+        </w:rPr>
+        <w:t>for</w:t>
+      </w:r>
+      <w:r>
+        <w:rPr>
+          <w:rFonts w:cs="B Nazanin" w:hint="cs"/>
+          <w:sz w:val="28"/>
+          <w:szCs w:val="28"/>
+          <w:rtl/>
+          <w:lang w:bidi="fa-IR"/>
+        </w:rPr>
+        <w:t xml:space="preserve"> میتونیم </w:t>
+      </w:r>
+      <w:r>
+        <w:rPr>
+          <w:rFonts w:cs="B Nazanin"/>
+          <w:sz w:val="28"/>
+          <w:szCs w:val="28"/>
+          <w:lang w:bidi="fa-IR"/>
+        </w:rPr>
+        <w:t>iterate</w:t>
+      </w:r>
+      <w:r>
+        <w:rPr>
+          <w:rFonts w:cs="B Nazanin" w:hint="cs"/>
+          <w:sz w:val="28"/>
+          <w:szCs w:val="28"/>
+          <w:rtl/>
+          <w:lang w:bidi="fa-IR"/>
+        </w:rPr>
+        <w:t xml:space="preserve"> کنیم و برای هرکدوم داشته باشیمش. )</w:t>
+      </w:r>
+    </w:p>
+    <w:p>
+      <w:pPr>
+        <w:bidi/>
+        <w:rPr>
+          <w:rFonts w:cs="B Nazanin"/>
+          <w:sz w:val="28"/>
+          <w:szCs w:val="28"/>
+          <w:rtl/>
+          <w:lang w:bidi="fa-IR"/>
+        </w:rPr>
+      </w:pPr>
+      <w:r>
+        <w:rPr>
+          <w:rFonts w:cs="B Nazanin" w:hint="cs"/>
+          <w:sz w:val="28"/>
+          <w:szCs w:val="28"/>
+          <w:u w:val="single"/>
+          <w:rtl/>
+          <w:lang w:bidi="fa-IR"/>
+        </w:rPr>
+        <w:t>با ذهن خسته نمیشه کار کرد</w:t>
+      </w:r>
+      <w:r>
+        <w:rPr>
+          <w:rFonts w:cs="B Nazanin" w:hint="cs"/>
+          <w:sz w:val="28"/>
+          <w:szCs w:val="28"/>
+          <w:rtl/>
+          <w:lang w:bidi="fa-IR"/>
+        </w:rPr>
+        <w:t xml:space="preserve"> ، از یه مسیر خیلی ساده ای میشد مشکل حل بشه که داخل ویدیو خودش رفت و ما مدتی روش فکر کردیم ، نکته اصلی اینه که نباید سعی کنیم جلو جلو بریم ، وقتی داریم </w:t>
       </w:r>
       <w:r>
         <w:rPr>
@@ -6098,7 +6206,7 @@
       <w:pPr>
         <w:bidi/>
         <w:rPr>
-          <w:rFonts w:cs="B Nazanin" w:hint="cs"/>
+          <w:rFonts w:cs="B Nazanin"/>
           <w:sz w:val="28"/>
           <w:szCs w:val="28"/>
           <w:rtl/>
@@ -6164,31 +6272,302 @@
         </w:rPr>
         <w:t>day007</w:t>
       </w:r>
-      <w:bookmarkStart w:id="10" w:name="_GoBack"/>
-      <w:bookmarkEnd w:id="10"/>
-    </w:p>
-    <w:p>
-      <w:pPr>
-        <w:bidi/>
-        <w:rPr>
-          <w:rFonts w:cs="B Nazanin" w:hint="cs"/>
-          <w:sz w:val="28"/>
-          <w:szCs w:val="28"/>
-          <w:rtl/>
-          <w:lang w:bidi="fa-IR"/>
-        </w:rPr>
-      </w:pPr>
-    </w:p>
-    <w:p>
-      <w:pPr>
-        <w:bidi/>
-        <w:rPr>
-          <w:rFonts w:cs="B Nazanin"/>
-          <w:sz w:val="28"/>
-          <w:szCs w:val="28"/>
-          <w:lang w:bidi="fa-IR"/>
-        </w:rPr>
-      </w:pPr>
+    </w:p>
+    <w:p>
+      <w:pPr>
+        <w:rPr>
+          <w:rFonts w:cs="B Nazanin"/>
+          <w:sz w:val="28"/>
+          <w:szCs w:val="28"/>
+          <w:rtl/>
+          <w:lang w:bidi="fa-IR"/>
+        </w:rPr>
+      </w:pPr>
+      <w:r>
+        <w:rPr>
+          <w:rFonts w:cs="B Nazanin"/>
+          <w:sz w:val="28"/>
+          <w:szCs w:val="28"/>
+          <w:rtl/>
+          <w:lang w:bidi="fa-IR"/>
+        </w:rPr>
+        <w:br w:type="page"/>
+      </w:r>
+    </w:p>
+    <w:p>
+      <w:pPr>
+        <w:bidi/>
+        <w:rPr>
+          <w:rFonts w:cs="B Nazanin" w:hint="cs"/>
+          <w:sz w:val="28"/>
+          <w:szCs w:val="28"/>
+          <w:rtl/>
+          <w:lang w:bidi="fa-IR"/>
+        </w:rPr>
+      </w:pPr>
+      <w:bookmarkStart w:id="10" w:name="I4030830"/>
+      <w:r>
+        <w:rPr>
+          <w:rFonts w:cs="B Nazanin" w:hint="cs"/>
+          <w:sz w:val="28"/>
+          <w:szCs w:val="28"/>
+          <w:rtl/>
+          <w:lang w:bidi="fa-IR"/>
+        </w:rPr>
+        <w:lastRenderedPageBreak/>
+        <w:t>ادامه</w:t>
+      </w:r>
+    </w:p>
+    <w:bookmarkEnd w:id="10"/>
+    <w:p>
+      <w:pPr>
+        <w:bidi/>
+        <w:rPr>
+          <w:rFonts w:cs="B Nazanin" w:hint="cs"/>
+          <w:sz w:val="28"/>
+          <w:szCs w:val="28"/>
+          <w:rtl/>
+          <w:lang w:bidi="fa-IR"/>
+        </w:rPr>
+      </w:pPr>
+      <w:r>
+        <w:rPr>
+          <w:rFonts w:cs="B Nazanin" w:hint="cs"/>
+          <w:sz w:val="28"/>
+          <w:szCs w:val="28"/>
+          <w:rtl/>
+          <w:lang w:bidi="fa-IR"/>
+        </w:rPr>
+        <w:t xml:space="preserve">-نکته: میتونیم برای اینکه در مراحل مختلف برنامه </w:t>
+      </w:r>
+      <w:r>
+        <w:rPr>
+          <w:rFonts w:cs="B Nazanin"/>
+          <w:sz w:val="28"/>
+          <w:szCs w:val="28"/>
+          <w:lang w:bidi="fa-IR"/>
+        </w:rPr>
+        <w:t>cls</w:t>
+      </w:r>
+      <w:r>
+        <w:rPr>
+          <w:rFonts w:cs="B Nazanin" w:hint="cs"/>
+          <w:sz w:val="28"/>
+          <w:szCs w:val="28"/>
+          <w:rtl/>
+          <w:lang w:bidi="fa-IR"/>
+        </w:rPr>
+        <w:t xml:space="preserve"> بگیریم داخل کد از : </w:t>
+      </w:r>
+    </w:p>
+    <w:p>
+      <w:pPr>
+        <w:bidi/>
+        <w:jc w:val="center"/>
+        <w:rPr>
+          <w:rFonts w:cs="B Nazanin"/>
+          <w:sz w:val="28"/>
+          <w:szCs w:val="28"/>
+          <w:rtl/>
+          <w:lang w:bidi="fa-IR"/>
+        </w:rPr>
+      </w:pPr>
+      <w:r>
+        <w:rPr>
+          <w:rFonts w:cs="B Nazanin"/>
+          <w:sz w:val="28"/>
+          <w:szCs w:val="28"/>
+          <w:rtl/>
+          <w:lang w:bidi="fa-IR"/>
+        </w:rPr>
+        <w:drawing>
+          <wp:inline distT="0" distB="0" distL="0" distR="0" wp14:anchorId="39FDD249" wp14:editId="2073FC2A">
+            <wp:extent cx="1975520" cy="1455088"/>
+            <wp:effectExtent l="0" t="0" r="5715" b="0"/>
+            <wp:docPr id="17" name="Picture 17"/>
+            <wp:cNvGraphicFramePr>
+              <a:graphicFrameLocks xmlns:a="http://schemas.openxmlformats.org/drawingml/2006/main" noChangeAspect="1"/>
+            </wp:cNvGraphicFramePr>
+            <a:graphic xmlns:a="http://schemas.openxmlformats.org/drawingml/2006/main">
+              <a:graphicData uri="http://schemas.openxmlformats.org/drawingml/2006/picture">
+                <pic:pic xmlns:pic="http://schemas.openxmlformats.org/drawingml/2006/picture">
+                  <pic:nvPicPr>
+                    <pic:cNvPr id="1" name=""/>
+                    <pic:cNvPicPr/>
+                  </pic:nvPicPr>
+                  <pic:blipFill>
+                    <a:blip r:embed="rId23"/>
+                    <a:stretch>
+                      <a:fillRect/>
+                    </a:stretch>
+                  </pic:blipFill>
+                  <pic:spPr>
+                    <a:xfrm>
+                      <a:off x="0" y="0"/>
+                      <a:ext cx="2006999" cy="1478274"/>
+                    </a:xfrm>
+                    <a:prstGeom prst="rect">
+                      <a:avLst/>
+                    </a:prstGeom>
+                  </pic:spPr>
+                </pic:pic>
+              </a:graphicData>
+            </a:graphic>
+          </wp:inline>
+        </w:drawing>
+      </w:r>
+    </w:p>
+    <w:p>
+      <w:pPr>
+        <w:bidi/>
+        <w:rPr>
+          <w:rFonts w:cs="B Nazanin"/>
+          <w:sz w:val="28"/>
+          <w:szCs w:val="28"/>
+          <w:lang w:bidi="fa-IR"/>
+        </w:rPr>
+      </w:pPr>
+      <w:r>
+        <w:rPr>
+          <w:rFonts w:cs="B Nazanin" w:hint="cs"/>
+          <w:sz w:val="28"/>
+          <w:szCs w:val="28"/>
+          <w:rtl/>
+          <w:lang w:bidi="fa-IR"/>
+        </w:rPr>
+        <w:t xml:space="preserve">استفاده کنیم. البته باید </w:t>
+      </w:r>
+      <w:r>
+        <w:rPr>
+          <w:rFonts w:cs="B Nazanin"/>
+          <w:sz w:val="28"/>
+          <w:szCs w:val="28"/>
+          <w:lang w:bidi="fa-IR"/>
+        </w:rPr>
+        <w:t xml:space="preserve">import </w:t>
+      </w:r>
+      <w:r>
+        <w:rPr>
+          <w:rFonts w:cs="B Nazanin"/>
+          <w:sz w:val="28"/>
+          <w:szCs w:val="28"/>
+          <w:lang w:bidi="fa-IR"/>
+        </w:rPr>
+        <w:t>subprocess</w:t>
+      </w:r>
+      <w:r>
+        <w:rPr>
+          <w:rFonts w:cs="B Nazanin" w:hint="cs"/>
+          <w:sz w:val="28"/>
+          <w:szCs w:val="28"/>
+          <w:rtl/>
+          <w:lang w:bidi="fa-IR"/>
+        </w:rPr>
+        <w:t xml:space="preserve"> هم بکنیم. </w:t>
+      </w:r>
+    </w:p>
+    <w:p>
+      <w:pPr>
+        <w:bidi/>
+        <w:rPr>
+          <w:rFonts w:cs="B Nazanin"/>
+          <w:sz w:val="28"/>
+          <w:szCs w:val="28"/>
+          <w:lang w:bidi="fa-IR"/>
+        </w:rPr>
+      </w:pPr>
+    </w:p>
+    <w:p>
+      <w:pPr>
+        <w:bidi/>
+        <w:rPr>
+          <w:rFonts w:cs="B Nazanin" w:hint="cs"/>
+          <w:sz w:val="28"/>
+          <w:szCs w:val="28"/>
+          <w:rtl/>
+          <w:lang w:bidi="fa-IR"/>
+        </w:rPr>
+      </w:pPr>
+      <w:r>
+        <w:rPr>
+          <w:rFonts w:cs="B Nazanin" w:hint="cs"/>
+          <w:sz w:val="28"/>
+          <w:szCs w:val="28"/>
+          <w:rtl/>
+          <w:lang w:bidi="fa-IR"/>
+        </w:rPr>
+        <w:t xml:space="preserve">پیشنهاد: میتونیم برای تمرین یا مرور سعی کنیم از ابتدا </w:t>
+      </w:r>
+      <w:r>
+        <w:rPr>
+          <w:rFonts w:cs="B Nazanin"/>
+          <w:sz w:val="28"/>
+          <w:szCs w:val="28"/>
+          <w:lang w:bidi="fa-IR"/>
+        </w:rPr>
+        <w:t>project</w:t>
+      </w:r>
+      <w:r>
+        <w:rPr>
+          <w:rFonts w:cs="B Nazanin" w:hint="cs"/>
+          <w:sz w:val="28"/>
+          <w:szCs w:val="28"/>
+          <w:rtl/>
+          <w:lang w:bidi="fa-IR"/>
+        </w:rPr>
+        <w:t xml:space="preserve"> های هر روزی که هست میخوایم مرورش کنیم رو بزنیم از ابتدا. دفعه بعدی این کار رو بکن ببین </w:t>
+      </w:r>
+      <w:r>
+        <w:rPr>
+          <w:rFonts w:cs="B Nazanin"/>
+          <w:sz w:val="28"/>
+          <w:szCs w:val="28"/>
+          <w:lang w:bidi="fa-IR"/>
+        </w:rPr>
+        <w:t>efficient</w:t>
+      </w:r>
+      <w:r>
+        <w:rPr>
+          <w:rFonts w:cs="B Nazanin" w:hint="cs"/>
+          <w:sz w:val="28"/>
+          <w:szCs w:val="28"/>
+          <w:rtl/>
+          <w:lang w:bidi="fa-IR"/>
+        </w:rPr>
+        <w:t xml:space="preserve"> هست از لحاظ زمانی یا نه</w:t>
+      </w:r>
+    </w:p>
+    <w:p>
+      <w:pPr>
+        <w:bidi/>
+        <w:rPr>
+          <w:rFonts w:cs="B Nazanin"/>
+          <w:sz w:val="28"/>
+          <w:szCs w:val="28"/>
+          <w:lang w:bidi="fa-IR"/>
+        </w:rPr>
+      </w:pPr>
+      <w:r>
+        <w:rPr>
+          <w:rFonts w:cs="B Nazanin" w:hint="cs"/>
+          <w:sz w:val="28"/>
+          <w:szCs w:val="28"/>
+          <w:rtl/>
+          <w:lang w:bidi="fa-IR"/>
+        </w:rPr>
+        <w:t xml:space="preserve">تا انتهای </w:t>
+      </w:r>
+      <w:r>
+        <w:rPr>
+          <w:rFonts w:cs="B Nazanin"/>
+          <w:sz w:val="28"/>
+          <w:szCs w:val="28"/>
+          <w:lang w:bidi="fa-IR"/>
+        </w:rPr>
+        <w:t>day007</w:t>
+      </w:r>
+      <w:bookmarkStart w:id="11" w:name="_GoBack"/>
+      <w:bookmarkEnd w:id="11"/>
     </w:p>
     <w:sectPr>
       <w:pgSz w:w="11909" w:h="16834" w:code="9"/>

</xml_diff>

<commit_message>
ta 007 12:31 (ghable anjam part 2)
</commit_message>
<xml_diff>
--- a/Elastipy.docx
+++ b/Elastipy.docx
@@ -5755,7 +5755,7 @@
       <w:pPr>
         <w:bidi/>
         <w:rPr>
-          <w:rFonts w:cs="B Nazanin" w:hint="cs"/>
+          <w:rFonts w:cs="B Nazanin"/>
           <w:sz w:val="28"/>
           <w:szCs w:val="28"/>
           <w:rtl/>
@@ -6298,7 +6298,7 @@
       <w:pPr>
         <w:bidi/>
         <w:rPr>
-          <w:rFonts w:cs="B Nazanin" w:hint="cs"/>
+          <w:rFonts w:cs="B Nazanin"/>
           <w:sz w:val="28"/>
           <w:szCs w:val="28"/>
           <w:rtl/>
@@ -6323,7 +6323,7 @@
       <w:pPr>
         <w:bidi/>
         <w:rPr>
-          <w:rFonts w:cs="B Nazanin" w:hint="cs"/>
+          <w:rFonts w:cs="B Nazanin"/>
           <w:sz w:val="28"/>
           <w:szCs w:val="28"/>
           <w:rtl/>
@@ -6375,10 +6375,10 @@
       <w:r>
         <w:rPr>
           <w:rFonts w:cs="B Nazanin"/>
-          <w:sz w:val="28"/>
-          <w:szCs w:val="28"/>
-          <w:rtl/>
-          <w:lang w:bidi="fa-IR"/>
+          <w:noProof/>
+          <w:sz w:val="28"/>
+          <w:szCs w:val="28"/>
+          <w:rtl/>
         </w:rPr>
         <w:drawing>
           <wp:inline distT="0" distB="0" distL="0" distR="0" wp14:anchorId="39FDD249" wp14:editId="2073FC2A">
@@ -6481,7 +6481,7 @@
       <w:pPr>
         <w:bidi/>
         <w:rPr>
-          <w:rFonts w:cs="B Nazanin" w:hint="cs"/>
+          <w:rFonts w:cs="B Nazanin"/>
           <w:sz w:val="28"/>
           <w:szCs w:val="28"/>
           <w:rtl/>
@@ -6536,6 +6536,15 @@
         </w:rPr>
         <w:t xml:space="preserve"> هست از لحاظ زمانی یا نه</w:t>
       </w:r>
+      <w:r>
+        <w:rPr>
+          <w:rFonts w:cs="B Nazanin"/>
+          <w:sz w:val="28"/>
+          <w:szCs w:val="28"/>
+          <w:lang w:bidi="fa-IR"/>
+        </w:rPr>
+        <w:t xml:space="preserve"> </w:t>
+      </w:r>
     </w:p>
     <w:p>
       <w:pPr>
@@ -6566,8 +6575,467 @@
         </w:rPr>
         <w:t>day007</w:t>
       </w:r>
-      <w:bookmarkStart w:id="11" w:name="_GoBack"/>
-      <w:bookmarkEnd w:id="11"/>
+    </w:p>
+    <w:p>
+      <w:pPr>
+        <w:rPr>
+          <w:rFonts w:cs="B Nazanin"/>
+          <w:sz w:val="28"/>
+          <w:szCs w:val="28"/>
+          <w:lang w:bidi="fa-IR"/>
+        </w:rPr>
+      </w:pPr>
+      <w:r>
+        <w:rPr>
+          <w:rFonts w:cs="B Nazanin"/>
+          <w:sz w:val="28"/>
+          <w:szCs w:val="28"/>
+          <w:lang w:bidi="fa-IR"/>
+        </w:rPr>
+        <w:br w:type="page"/>
+      </w:r>
+    </w:p>
+    <w:p>
+      <w:pPr>
+        <w:bidi/>
+        <w:rPr>
+          <w:rFonts w:cs="B Nazanin" w:hint="cs"/>
+          <w:sz w:val="28"/>
+          <w:szCs w:val="28"/>
+          <w:rtl/>
+          <w:lang w:bidi="fa-IR"/>
+        </w:rPr>
+      </w:pPr>
+      <w:bookmarkStart w:id="11" w:name="I4030906"/>
+      <w:r>
+        <w:rPr>
+          <w:rFonts w:cs="B Nazanin" w:hint="cs"/>
+          <w:sz w:val="28"/>
+          <w:szCs w:val="28"/>
+          <w:rtl/>
+          <w:lang w:bidi="fa-IR"/>
+        </w:rPr>
+        <w:lastRenderedPageBreak/>
+        <w:t>ادامه</w:t>
+      </w:r>
+    </w:p>
+    <w:bookmarkEnd w:id="11"/>
+    <w:p>
+      <w:pPr>
+        <w:bidi/>
+        <w:rPr>
+          <w:rFonts w:cs="B Nazanin" w:hint="cs"/>
+          <w:sz w:val="28"/>
+          <w:szCs w:val="28"/>
+          <w:rtl/>
+          <w:lang w:bidi="fa-IR"/>
+        </w:rPr>
+      </w:pPr>
+      <w:r>
+        <w:rPr>
+          <w:rFonts w:cs="B Nazanin" w:hint="cs"/>
+          <w:sz w:val="28"/>
+          <w:szCs w:val="28"/>
+          <w:rtl/>
+          <w:lang w:bidi="fa-IR"/>
+        </w:rPr>
+        <w:t xml:space="preserve">باید بدو بدو بریم تا جلسه 15. در حداقلی ترین و سریع ترین حالت ممکن پیش میریم. بجز نکات مهم چیزی نمینویسیم اینجا . </w:t>
+      </w:r>
+    </w:p>
+    <w:p>
+      <w:pPr>
+        <w:bidi/>
+        <w:rPr>
+          <w:rFonts w:cs="B Nazanin"/>
+          <w:sz w:val="28"/>
+          <w:szCs w:val="28"/>
+          <w:lang w:bidi="fa-IR"/>
+        </w:rPr>
+      </w:pPr>
+      <w:r>
+        <w:rPr>
+          <w:rFonts w:cs="B Nazanin"/>
+          <w:sz w:val="28"/>
+          <w:szCs w:val="28"/>
+          <w:lang w:bidi="fa-IR"/>
+        </w:rPr>
+        <w:t>Day008</w:t>
+      </w:r>
+    </w:p>
+    <w:p>
+      <w:pPr>
+        <w:bidi/>
+        <w:rPr>
+          <w:rFonts w:cs="B Nazanin"/>
+          <w:sz w:val="28"/>
+          <w:szCs w:val="28"/>
+          <w:lang w:bidi="fa-IR"/>
+        </w:rPr>
+      </w:pPr>
+      <w:r>
+        <w:rPr>
+          <w:rFonts w:cs="B Nazanin"/>
+          <w:sz w:val="28"/>
+          <w:szCs w:val="28"/>
+          <w:lang w:bidi="fa-IR"/>
+        </w:rPr>
+        <w:t>Encode decode</w:t>
+      </w:r>
+      <w:r>
+        <w:rPr>
+          <w:rFonts w:cs="B Nazanin" w:hint="cs"/>
+          <w:sz w:val="28"/>
+          <w:szCs w:val="28"/>
+          <w:rtl/>
+          <w:lang w:bidi="fa-IR"/>
+        </w:rPr>
+        <w:t xml:space="preserve"> کردن با </w:t>
+      </w:r>
+      <w:r>
+        <w:rPr>
+          <w:rFonts w:cs="B Nazanin"/>
+          <w:sz w:val="28"/>
+          <w:szCs w:val="28"/>
+          <w:lang w:bidi="fa-IR"/>
+        </w:rPr>
+        <w:t>shift</w:t>
+      </w:r>
+      <w:r>
+        <w:rPr>
+          <w:rFonts w:cs="B Nazanin" w:hint="cs"/>
+          <w:sz w:val="28"/>
+          <w:szCs w:val="28"/>
+          <w:rtl/>
+          <w:lang w:bidi="fa-IR"/>
+        </w:rPr>
+        <w:t xml:space="preserve"> کردن به تعداد مشخص (</w:t>
+      </w:r>
+      <w:r>
+        <w:rPr>
+          <w:rFonts w:cs="B Nazanin"/>
+          <w:sz w:val="28"/>
+          <w:szCs w:val="28"/>
+          <w:lang w:bidi="fa-IR"/>
+        </w:rPr>
+        <w:t xml:space="preserve">Caesar cypher </w:t>
+      </w:r>
+      <w:r>
+        <w:rPr>
+          <w:rFonts w:cs="B Nazanin" w:hint="cs"/>
+          <w:sz w:val="28"/>
+          <w:szCs w:val="28"/>
+          <w:rtl/>
+          <w:lang w:bidi="fa-IR"/>
+        </w:rPr>
+        <w:t>)</w:t>
+      </w:r>
+    </w:p>
+    <w:p>
+      <w:pPr>
+        <w:bidi/>
+        <w:rPr>
+          <w:rFonts w:cs="B Nazanin"/>
+          <w:sz w:val="28"/>
+          <w:szCs w:val="28"/>
+          <w:lang w:bidi="fa-IR"/>
+        </w:rPr>
+      </w:pPr>
+    </w:p>
+    <w:p>
+      <w:pPr>
+        <w:bidi/>
+        <w:rPr>
+          <w:rFonts w:cs="B Nazanin" w:hint="cs"/>
+          <w:sz w:val="28"/>
+          <w:szCs w:val="28"/>
+          <w:rtl/>
+          <w:lang w:bidi="fa-IR"/>
+        </w:rPr>
+      </w:pPr>
+      <w:r>
+        <w:rPr>
+          <w:rFonts w:cs="B Nazanin" w:hint="cs"/>
+          <w:sz w:val="28"/>
+          <w:szCs w:val="28"/>
+          <w:rtl/>
+          <w:lang w:bidi="fa-IR"/>
+        </w:rPr>
+        <w:t xml:space="preserve">یادآوری: میشه در تعریف </w:t>
+      </w:r>
+      <w:r>
+        <w:rPr>
+          <w:rFonts w:cs="B Nazanin"/>
+          <w:sz w:val="28"/>
+          <w:szCs w:val="28"/>
+          <w:lang w:bidi="fa-IR"/>
+        </w:rPr>
+        <w:t>function</w:t>
+      </w:r>
+      <w:r>
+        <w:rPr>
+          <w:rFonts w:cs="B Nazanin" w:hint="cs"/>
+          <w:sz w:val="28"/>
+          <w:szCs w:val="28"/>
+          <w:rtl/>
+          <w:lang w:bidi="fa-IR"/>
+        </w:rPr>
+        <w:t xml:space="preserve"> به جای </w:t>
+      </w:r>
+      <w:r>
+        <w:rPr>
+          <w:rFonts w:cs="B Nazanin"/>
+          <w:sz w:val="28"/>
+          <w:szCs w:val="28"/>
+          <w:lang w:bidi="fa-IR"/>
+        </w:rPr>
+        <w:t>Positional arg</w:t>
+      </w:r>
+      <w:r>
+        <w:rPr>
+          <w:rFonts w:cs="B Nazanin" w:hint="cs"/>
+          <w:sz w:val="28"/>
+          <w:szCs w:val="28"/>
+          <w:rtl/>
+          <w:lang w:bidi="fa-IR"/>
+        </w:rPr>
+        <w:t xml:space="preserve"> از حالت </w:t>
+      </w:r>
+      <w:r>
+        <w:rPr>
+          <w:rFonts w:cs="B Nazanin"/>
+          <w:sz w:val="28"/>
+          <w:szCs w:val="28"/>
+          <w:lang w:bidi="fa-IR"/>
+        </w:rPr>
+        <w:t>parameter=”value”</w:t>
+      </w:r>
+      <w:r>
+        <w:rPr>
+          <w:rFonts w:cs="B Nazanin" w:hint="cs"/>
+          <w:sz w:val="28"/>
+          <w:szCs w:val="28"/>
+          <w:rtl/>
+          <w:lang w:bidi="fa-IR"/>
+        </w:rPr>
+        <w:t xml:space="preserve"> استفاده کرد که دیگه ترتیب مهم نباشه. ولی خب باید </w:t>
+      </w:r>
+      <w:r>
+        <w:rPr>
+          <w:rFonts w:cs="B Nazanin"/>
+          <w:sz w:val="28"/>
+          <w:szCs w:val="28"/>
+          <w:lang w:bidi="fa-IR"/>
+        </w:rPr>
+        <w:t>Parameter</w:t>
+      </w:r>
+      <w:r>
+        <w:rPr>
+          <w:rFonts w:cs="B Nazanin" w:hint="cs"/>
+          <w:sz w:val="28"/>
+          <w:szCs w:val="28"/>
+          <w:rtl/>
+          <w:lang w:bidi="fa-IR"/>
+        </w:rPr>
+        <w:t xml:space="preserve"> هارو بدونیم. </w:t>
+      </w:r>
+    </w:p>
+    <w:p>
+      <w:pPr>
+        <w:bidi/>
+        <w:rPr>
+          <w:rFonts w:cs="B Nazanin"/>
+          <w:sz w:val="28"/>
+          <w:szCs w:val="28"/>
+          <w:lang w:bidi="fa-IR"/>
+        </w:rPr>
+      </w:pPr>
+      <w:r>
+        <w:rPr>
+          <w:rFonts w:cs="B Nazanin"/>
+          <w:sz w:val="28"/>
+          <w:szCs w:val="28"/>
+          <w:rtl/>
+          <w:lang w:bidi="fa-IR"/>
+        </w:rPr>
+        <w:drawing>
+          <wp:inline distT="0" distB="0" distL="0" distR="0" wp14:anchorId="654B67CE" wp14:editId="051CC9DB">
+            <wp:extent cx="5733415" cy="417195"/>
+            <wp:effectExtent l="0" t="0" r="635" b="1905"/>
+            <wp:docPr id="18" name="Picture 18"/>
+            <wp:cNvGraphicFramePr>
+              <a:graphicFrameLocks xmlns:a="http://schemas.openxmlformats.org/drawingml/2006/main" noChangeAspect="1"/>
+            </wp:cNvGraphicFramePr>
+            <a:graphic xmlns:a="http://schemas.openxmlformats.org/drawingml/2006/main">
+              <a:graphicData uri="http://schemas.openxmlformats.org/drawingml/2006/picture">
+                <pic:pic xmlns:pic="http://schemas.openxmlformats.org/drawingml/2006/picture">
+                  <pic:nvPicPr>
+                    <pic:cNvPr id="1" name=""/>
+                    <pic:cNvPicPr/>
+                  </pic:nvPicPr>
+                  <pic:blipFill>
+                    <a:blip r:embed="rId24"/>
+                    <a:stretch>
+                      <a:fillRect/>
+                    </a:stretch>
+                  </pic:blipFill>
+                  <pic:spPr>
+                    <a:xfrm>
+                      <a:off x="0" y="0"/>
+                      <a:ext cx="5733415" cy="417195"/>
+                    </a:xfrm>
+                    <a:prstGeom prst="rect">
+                      <a:avLst/>
+                    </a:prstGeom>
+                  </pic:spPr>
+                </pic:pic>
+              </a:graphicData>
+            </a:graphic>
+          </wp:inline>
+        </w:drawing>
+      </w:r>
+    </w:p>
+    <w:p>
+      <w:pPr>
+        <w:bidi/>
+        <w:rPr>
+          <w:rFonts w:cs="B Nazanin"/>
+          <w:sz w:val="28"/>
+          <w:szCs w:val="28"/>
+          <w:lang w:bidi="fa-IR"/>
+        </w:rPr>
+      </w:pPr>
+      <w:r>
+        <w:rPr>
+          <w:rFonts w:cs="B Nazanin" w:hint="cs"/>
+          <w:sz w:val="28"/>
+          <w:szCs w:val="28"/>
+          <w:rtl/>
+          <w:lang w:bidi="fa-IR"/>
+        </w:rPr>
+        <w:t xml:space="preserve">تا </w:t>
+      </w:r>
+      <w:r>
+        <w:rPr>
+          <w:rFonts w:cs="B Nazanin"/>
+          <w:sz w:val="28"/>
+          <w:szCs w:val="28"/>
+          <w:lang w:bidi="fa-IR"/>
+        </w:rPr>
+        <w:t>day008 007 12:31</w:t>
+      </w:r>
+      <w:bookmarkStart w:id="12" w:name="_GoBack"/>
+      <w:bookmarkEnd w:id="12"/>
+    </w:p>
+    <w:p>
+      <w:pPr>
+        <w:bidi/>
+        <w:rPr>
+          <w:rFonts w:cs="B Nazanin"/>
+          <w:sz w:val="28"/>
+          <w:szCs w:val="28"/>
+          <w:lang w:bidi="fa-IR"/>
+        </w:rPr>
+      </w:pPr>
+    </w:p>
+    <w:p>
+      <w:pPr>
+        <w:bidi/>
+        <w:rPr>
+          <w:rFonts w:cs="B Nazanin"/>
+          <w:sz w:val="28"/>
+          <w:szCs w:val="28"/>
+          <w:lang w:bidi="fa-IR"/>
+        </w:rPr>
+      </w:pPr>
+    </w:p>
+    <w:p>
+      <w:pPr>
+        <w:bidi/>
+        <w:rPr>
+          <w:rFonts w:cs="B Nazanin"/>
+          <w:sz w:val="28"/>
+          <w:szCs w:val="28"/>
+          <w:lang w:bidi="fa-IR"/>
+        </w:rPr>
+      </w:pPr>
+    </w:p>
+    <w:p>
+      <w:pPr>
+        <w:bidi/>
+        <w:rPr>
+          <w:rFonts w:cs="B Nazanin"/>
+          <w:sz w:val="28"/>
+          <w:szCs w:val="28"/>
+          <w:lang w:bidi="fa-IR"/>
+        </w:rPr>
+      </w:pPr>
+    </w:p>
+    <w:p>
+      <w:pPr>
+        <w:bidi/>
+        <w:rPr>
+          <w:rFonts w:cs="B Nazanin"/>
+          <w:sz w:val="28"/>
+          <w:szCs w:val="28"/>
+          <w:lang w:bidi="fa-IR"/>
+        </w:rPr>
+      </w:pPr>
+    </w:p>
+    <w:p>
+      <w:pPr>
+        <w:bidi/>
+        <w:rPr>
+          <w:rFonts w:cs="B Nazanin"/>
+          <w:sz w:val="28"/>
+          <w:szCs w:val="28"/>
+          <w:lang w:bidi="fa-IR"/>
+        </w:rPr>
+      </w:pPr>
+    </w:p>
+    <w:p>
+      <w:pPr>
+        <w:bidi/>
+        <w:rPr>
+          <w:rFonts w:cs="B Nazanin"/>
+          <w:sz w:val="28"/>
+          <w:szCs w:val="28"/>
+          <w:lang w:bidi="fa-IR"/>
+        </w:rPr>
+      </w:pPr>
+    </w:p>
+    <w:p>
+      <w:pPr>
+        <w:bidi/>
+        <w:rPr>
+          <w:rFonts w:cs="B Nazanin"/>
+          <w:sz w:val="28"/>
+          <w:szCs w:val="28"/>
+          <w:lang w:bidi="fa-IR"/>
+        </w:rPr>
+      </w:pPr>
+    </w:p>
+    <w:p>
+      <w:pPr>
+        <w:bidi/>
+        <w:rPr>
+          <w:rFonts w:cs="B Nazanin"/>
+          <w:sz w:val="28"/>
+          <w:szCs w:val="28"/>
+          <w:lang w:bidi="fa-IR"/>
+        </w:rPr>
+      </w:pPr>
+    </w:p>
+    <w:p>
+      <w:pPr>
+        <w:bidi/>
+        <w:rPr>
+          <w:rFonts w:cs="B Nazanin" w:hint="cs"/>
+          <w:sz w:val="28"/>
+          <w:szCs w:val="28"/>
+          <w:rtl/>
+          <w:lang w:bidi="fa-IR"/>
+        </w:rPr>
+      </w:pPr>
     </w:p>
     <w:sectPr>
       <w:pgSz w:w="11909" w:h="16834" w:code="9"/>

</xml_diff>

<commit_message>
calculator sakhte shd, monde ba course check beshe
</commit_message>
<xml_diff>
--- a/Elastipy.docx
+++ b/Elastipy.docx
@@ -6899,7 +6899,7 @@
       <w:pPr>
         <w:bidi/>
         <w:rPr>
-          <w:rFonts w:cs="B Nazanin" w:hint="cs"/>
+          <w:rFonts w:cs="B Nazanin"/>
           <w:sz w:val="28"/>
           <w:szCs w:val="28"/>
           <w:rtl/>
@@ -7038,7 +7038,7 @@
       <w:pPr>
         <w:bidi/>
         <w:rPr>
-          <w:rFonts w:cs="B Nazanin" w:hint="cs"/>
+          <w:rFonts w:cs="B Nazanin"/>
           <w:sz w:val="28"/>
           <w:szCs w:val="28"/>
           <w:rtl/>
@@ -7063,7 +7063,7 @@
       <w:pPr>
         <w:bidi/>
         <w:rPr>
-          <w:rFonts w:cs="B Nazanin" w:hint="cs"/>
+          <w:rFonts w:cs="B Nazanin"/>
           <w:sz w:val="28"/>
           <w:szCs w:val="28"/>
           <w:rtl/>
@@ -7466,7 +7466,7 @@
       <w:pPr>
         <w:bidi/>
         <w:rPr>
-          <w:rFonts w:cs="B Nazanin" w:hint="cs"/>
+          <w:rFonts w:cs="B Nazanin"/>
           <w:sz w:val="28"/>
           <w:szCs w:val="28"/>
           <w:rtl/>
@@ -7615,57 +7615,795 @@
     </w:p>
     <w:p>
       <w:pPr>
-        <w:bidi/>
-        <w:rPr>
-          <w:rFonts w:cs="B Nazanin"/>
-          <w:sz w:val="28"/>
-          <w:szCs w:val="28"/>
-          <w:lang w:bidi="fa-IR"/>
-        </w:rPr>
-      </w:pPr>
-      <w:r>
-        <w:rPr>
-          <w:rFonts w:cs="B Nazanin" w:hint="cs"/>
-          <w:sz w:val="28"/>
-          <w:szCs w:val="28"/>
-          <w:rtl/>
-          <w:lang w:bidi="fa-IR"/>
-        </w:rPr>
-        <w:t xml:space="preserve">جلسه بعد اول سعی کن بسازیش خودت. اگر نشد بشین ببین اگر شد </w:t>
-      </w:r>
-      <w:r>
-        <w:rPr>
-          <w:rFonts w:cs="B Nazanin"/>
-          <w:sz w:val="28"/>
-          <w:szCs w:val="28"/>
-          <w:lang w:bidi="fa-IR"/>
-        </w:rPr>
-        <w:t>skip</w:t>
-      </w:r>
-    </w:p>
-    <w:p>
-      <w:pPr>
-        <w:bidi/>
-        <w:rPr>
-          <w:rFonts w:cs="B Nazanin"/>
-          <w:sz w:val="28"/>
-          <w:szCs w:val="28"/>
-          <w:lang w:bidi="fa-IR"/>
-        </w:rPr>
-      </w:pPr>
-      <w:bookmarkStart w:id="13" w:name="_GoBack"/>
-      <w:bookmarkEnd w:id="13"/>
-    </w:p>
-    <w:p>
-      <w:pPr>
-        <w:bidi/>
-        <w:rPr>
-          <w:rFonts w:cs="B Nazanin"/>
-          <w:sz w:val="28"/>
-          <w:szCs w:val="28"/>
-          <w:lang w:bidi="fa-IR"/>
-        </w:rPr>
-      </w:pPr>
+        <w:rPr>
+          <w:rFonts w:cs="B Nazanin"/>
+          <w:sz w:val="28"/>
+          <w:szCs w:val="28"/>
+          <w:rtl/>
+          <w:lang w:bidi="fa-IR"/>
+        </w:rPr>
+      </w:pPr>
+      <w:r>
+        <w:rPr>
+          <w:rFonts w:cs="B Nazanin"/>
+          <w:sz w:val="28"/>
+          <w:szCs w:val="28"/>
+          <w:rtl/>
+          <w:lang w:bidi="fa-IR"/>
+        </w:rPr>
+        <w:br w:type="page"/>
+      </w:r>
+    </w:p>
+    <w:p>
+      <w:pPr>
+        <w:bidi/>
+        <w:rPr>
+          <w:rFonts w:cs="B Nazanin" w:hint="cs"/>
+          <w:sz w:val="28"/>
+          <w:szCs w:val="28"/>
+          <w:rtl/>
+          <w:lang w:bidi="fa-IR"/>
+        </w:rPr>
+      </w:pPr>
+      <w:bookmarkStart w:id="13" w:name="I4030909"/>
+      <w:r>
+        <w:rPr>
+          <w:rFonts w:cs="B Nazanin" w:hint="cs"/>
+          <w:sz w:val="28"/>
+          <w:szCs w:val="28"/>
+          <w:rtl/>
+          <w:lang w:bidi="fa-IR"/>
+        </w:rPr>
+        <w:lastRenderedPageBreak/>
+        <w:t>ادامه</w:t>
+      </w:r>
+    </w:p>
+    <w:bookmarkEnd w:id="13"/>
+    <w:p>
+      <w:pPr>
+        <w:bidi/>
+        <w:rPr>
+          <w:rFonts w:cs="B Nazanin" w:hint="cs"/>
+          <w:sz w:val="28"/>
+          <w:szCs w:val="28"/>
+          <w:rtl/>
+          <w:lang w:bidi="fa-IR"/>
+        </w:rPr>
+      </w:pPr>
+      <w:r>
+        <w:rPr>
+          <w:rFonts w:cs="B Nazanin"/>
+          <w:sz w:val="28"/>
+          <w:szCs w:val="28"/>
+          <w:lang w:bidi="fa-IR"/>
+        </w:rPr>
+        <w:t>‘string’.title()</w:t>
+      </w:r>
+      <w:r>
+        <w:rPr>
+          <w:rFonts w:cs="B Nazanin" w:hint="cs"/>
+          <w:sz w:val="28"/>
+          <w:szCs w:val="28"/>
+          <w:rtl/>
+          <w:lang w:bidi="fa-IR"/>
+        </w:rPr>
+        <w:t xml:space="preserve"> کاری میکنه </w:t>
+      </w:r>
+      <w:r>
+        <w:rPr>
+          <w:rFonts w:cs="B Nazanin"/>
+          <w:sz w:val="28"/>
+          <w:szCs w:val="28"/>
+          <w:lang w:bidi="fa-IR"/>
+        </w:rPr>
+        <w:t>string</w:t>
+      </w:r>
+      <w:r>
+        <w:rPr>
+          <w:rFonts w:cs="B Nazanin" w:hint="cs"/>
+          <w:sz w:val="28"/>
+          <w:szCs w:val="28"/>
+          <w:rtl/>
+          <w:lang w:bidi="fa-IR"/>
+        </w:rPr>
+        <w:t xml:space="preserve"> مون هرجوری از لحاظ بزرگی و کوچیکی بود اولین </w:t>
+      </w:r>
+      <w:r>
+        <w:rPr>
+          <w:rFonts w:cs="B Nazanin"/>
+          <w:sz w:val="28"/>
+          <w:szCs w:val="28"/>
+          <w:lang w:bidi="fa-IR"/>
+        </w:rPr>
+        <w:t>char</w:t>
+      </w:r>
+      <w:r>
+        <w:rPr>
+          <w:rFonts w:cs="B Nazanin" w:hint="cs"/>
+          <w:sz w:val="28"/>
+          <w:szCs w:val="28"/>
+          <w:rtl/>
+          <w:lang w:bidi="fa-IR"/>
+        </w:rPr>
+        <w:t xml:space="preserve"> بزرگ بشه بقیش کوچیک</w:t>
+      </w:r>
+    </w:p>
+    <w:p>
+      <w:pPr>
+        <w:bidi/>
+        <w:rPr>
+          <w:rFonts w:cs="B Nazanin" w:hint="cs"/>
+          <w:sz w:val="28"/>
+          <w:szCs w:val="28"/>
+          <w:rtl/>
+          <w:lang w:bidi="fa-IR"/>
+        </w:rPr>
+      </w:pPr>
+      <w:r>
+        <w:rPr>
+          <w:rFonts w:cs="B Nazanin" w:hint="cs"/>
+          <w:sz w:val="28"/>
+          <w:szCs w:val="28"/>
+          <w:rtl/>
+          <w:lang w:bidi="fa-IR"/>
+        </w:rPr>
+        <w:t xml:space="preserve">-یادآوری: وقتی </w:t>
+      </w:r>
+      <w:r>
+        <w:rPr>
+          <w:rFonts w:cs="B Nazanin"/>
+          <w:sz w:val="28"/>
+          <w:szCs w:val="28"/>
+          <w:lang w:bidi="fa-IR"/>
+        </w:rPr>
+        <w:t>return</w:t>
+      </w:r>
+      <w:r>
+        <w:rPr>
+          <w:rFonts w:cs="B Nazanin" w:hint="cs"/>
+          <w:sz w:val="28"/>
+          <w:szCs w:val="28"/>
+          <w:rtl/>
+          <w:lang w:bidi="fa-IR"/>
+        </w:rPr>
+        <w:t xml:space="preserve"> انجام میشه </w:t>
+      </w:r>
+      <w:r>
+        <w:rPr>
+          <w:rFonts w:cs="B Nazanin"/>
+          <w:sz w:val="28"/>
+          <w:szCs w:val="28"/>
+          <w:lang w:bidi="fa-IR"/>
+        </w:rPr>
+        <w:t>func</w:t>
+      </w:r>
+      <w:r>
+        <w:rPr>
+          <w:rFonts w:cs="B Nazanin" w:hint="cs"/>
+          <w:sz w:val="28"/>
+          <w:szCs w:val="28"/>
+          <w:rtl/>
+          <w:lang w:bidi="fa-IR"/>
+        </w:rPr>
+        <w:t xml:space="preserve"> تموم میشه. </w:t>
+      </w:r>
+    </w:p>
+    <w:p>
+      <w:pPr>
+        <w:bidi/>
+        <w:rPr>
+          <w:rFonts w:cs="B Nazanin" w:hint="cs"/>
+          <w:sz w:val="28"/>
+          <w:szCs w:val="28"/>
+          <w:rtl/>
+          <w:lang w:bidi="fa-IR"/>
+        </w:rPr>
+      </w:pPr>
+      <w:r>
+        <w:rPr>
+          <w:rFonts w:cs="B Nazanin" w:hint="cs"/>
+          <w:sz w:val="28"/>
+          <w:szCs w:val="28"/>
+          <w:rtl/>
+          <w:lang w:bidi="fa-IR"/>
+        </w:rPr>
+        <w:t xml:space="preserve">-یادآوری: برای </w:t>
+      </w:r>
+      <w:r>
+        <w:rPr>
+          <w:rFonts w:cs="B Nazanin"/>
+          <w:sz w:val="28"/>
+          <w:szCs w:val="28"/>
+          <w:lang w:bidi="fa-IR"/>
+        </w:rPr>
+        <w:t>function</w:t>
+      </w:r>
+      <w:r>
+        <w:rPr>
+          <w:rFonts w:cs="B Nazanin" w:hint="cs"/>
+          <w:sz w:val="28"/>
+          <w:szCs w:val="28"/>
+          <w:rtl/>
+          <w:lang w:bidi="fa-IR"/>
+        </w:rPr>
+        <w:t xml:space="preserve"> های داخلی </w:t>
+      </w:r>
+      <w:r>
+        <w:rPr>
+          <w:rFonts w:cs="B Nazanin"/>
+          <w:sz w:val="28"/>
+          <w:szCs w:val="28"/>
+          <w:lang w:bidi="fa-IR"/>
+        </w:rPr>
+        <w:t>python</w:t>
+      </w:r>
+      <w:r>
+        <w:rPr>
+          <w:rFonts w:cs="B Nazanin" w:hint="cs"/>
+          <w:sz w:val="28"/>
+          <w:szCs w:val="28"/>
+          <w:rtl/>
+          <w:lang w:bidi="fa-IR"/>
+        </w:rPr>
+        <w:t xml:space="preserve"> ما </w:t>
+      </w:r>
+      <w:r>
+        <w:rPr>
+          <w:rFonts w:cs="B Nazanin"/>
+          <w:sz w:val="28"/>
+          <w:szCs w:val="28"/>
+          <w:lang w:bidi="fa-IR"/>
+        </w:rPr>
+        <w:t>docstring</w:t>
+      </w:r>
+      <w:r>
+        <w:rPr>
+          <w:rFonts w:cs="B Nazanin" w:hint="cs"/>
+          <w:sz w:val="28"/>
+          <w:szCs w:val="28"/>
+          <w:rtl/>
+          <w:lang w:bidi="fa-IR"/>
+        </w:rPr>
+        <w:t xml:space="preserve"> داریم که وقتی روش </w:t>
+      </w:r>
+      <w:r>
+        <w:rPr>
+          <w:rFonts w:cs="B Nazanin"/>
+          <w:sz w:val="28"/>
+          <w:szCs w:val="28"/>
+          <w:lang w:bidi="fa-IR"/>
+        </w:rPr>
+        <w:t>hover</w:t>
+      </w:r>
+      <w:r>
+        <w:rPr>
+          <w:rFonts w:cs="B Nazanin" w:hint="cs"/>
+          <w:sz w:val="28"/>
+          <w:szCs w:val="28"/>
+          <w:rtl/>
+          <w:lang w:bidi="fa-IR"/>
+        </w:rPr>
+        <w:t xml:space="preserve"> میکنیم اون رو نشون میده و بهمون میگه که این </w:t>
+      </w:r>
+      <w:r>
+        <w:rPr>
+          <w:rFonts w:cs="B Nazanin"/>
+          <w:sz w:val="28"/>
+          <w:szCs w:val="28"/>
+          <w:lang w:bidi="fa-IR"/>
+        </w:rPr>
+        <w:t>function</w:t>
+      </w:r>
+      <w:r>
+        <w:rPr>
+          <w:rFonts w:cs="B Nazanin" w:hint="cs"/>
+          <w:sz w:val="28"/>
+          <w:szCs w:val="28"/>
+          <w:rtl/>
+          <w:lang w:bidi="fa-IR"/>
+        </w:rPr>
+        <w:t xml:space="preserve"> در واقع چکار میکنه چیا میگیره با چه </w:t>
+      </w:r>
+      <w:r>
+        <w:rPr>
+          <w:rFonts w:cs="B Nazanin"/>
+          <w:sz w:val="28"/>
+          <w:szCs w:val="28"/>
+          <w:lang w:bidi="fa-IR"/>
+        </w:rPr>
+        <w:t>data type</w:t>
+      </w:r>
+      <w:r>
+        <w:rPr>
+          <w:rFonts w:cs="B Nazanin" w:hint="cs"/>
+          <w:sz w:val="28"/>
+          <w:szCs w:val="28"/>
+          <w:rtl/>
+          <w:lang w:bidi="fa-IR"/>
+        </w:rPr>
+        <w:t xml:space="preserve"> ای و چی پس میده و ... ، ما برای </w:t>
+      </w:r>
+      <w:r>
+        <w:rPr>
+          <w:rFonts w:cs="B Nazanin"/>
+          <w:sz w:val="28"/>
+          <w:szCs w:val="28"/>
+          <w:lang w:bidi="fa-IR"/>
+        </w:rPr>
+        <w:t>Function</w:t>
+      </w:r>
+      <w:r>
+        <w:rPr>
+          <w:rFonts w:cs="B Nazanin" w:hint="cs"/>
+          <w:sz w:val="28"/>
+          <w:szCs w:val="28"/>
+          <w:rtl/>
+          <w:lang w:bidi="fa-IR"/>
+        </w:rPr>
+        <w:t xml:space="preserve"> هایی که خودمون میسازیم هم میتونیم این رو ایجاد کنیم با تنها اضافه کردن یک </w:t>
+      </w:r>
+      <w:r>
+        <w:rPr>
+          <w:rFonts w:cs="B Nazanin"/>
+          <w:sz w:val="28"/>
+          <w:szCs w:val="28"/>
+          <w:lang w:bidi="fa-IR"/>
+        </w:rPr>
+        <w:t>string</w:t>
+      </w:r>
+      <w:r>
+        <w:rPr>
+          <w:rFonts w:cs="B Nazanin" w:hint="cs"/>
+          <w:sz w:val="28"/>
+          <w:szCs w:val="28"/>
+          <w:rtl/>
+          <w:lang w:bidi="fa-IR"/>
+        </w:rPr>
+        <w:t xml:space="preserve"> به خط اول </w:t>
+      </w:r>
+      <w:r>
+        <w:rPr>
+          <w:rFonts w:cs="B Nazanin"/>
+          <w:sz w:val="28"/>
+          <w:szCs w:val="28"/>
+          <w:lang w:bidi="fa-IR"/>
+        </w:rPr>
+        <w:t>function</w:t>
+      </w:r>
+      <w:r>
+        <w:rPr>
+          <w:rFonts w:cs="B Nazanin" w:hint="cs"/>
+          <w:sz w:val="28"/>
+          <w:szCs w:val="28"/>
+          <w:rtl/>
+          <w:lang w:bidi="fa-IR"/>
+        </w:rPr>
+        <w:t xml:space="preserve"> مون. که اگر تعداد خطوط زیاده میتونیم از </w:t>
+      </w:r>
+      <w:r>
+        <w:rPr>
+          <w:rFonts w:cs="B Nazanin"/>
+          <w:sz w:val="28"/>
+          <w:szCs w:val="28"/>
+          <w:lang w:bidi="fa-IR"/>
+        </w:rPr>
+        <w:t>‘’’’’’’</w:t>
+      </w:r>
+      <w:r>
+        <w:rPr>
+          <w:rFonts w:cs="B Nazanin" w:hint="cs"/>
+          <w:sz w:val="28"/>
+          <w:szCs w:val="28"/>
+          <w:rtl/>
+          <w:lang w:bidi="fa-IR"/>
+        </w:rPr>
+        <w:t xml:space="preserve"> استفاده میکنیم. بعد وقتی </w:t>
+      </w:r>
+      <w:r>
+        <w:rPr>
+          <w:rFonts w:cs="B Nazanin"/>
+          <w:sz w:val="28"/>
+          <w:szCs w:val="28"/>
+          <w:lang w:bidi="fa-IR"/>
+        </w:rPr>
+        <w:t>Hover</w:t>
+      </w:r>
+      <w:r>
+        <w:rPr>
+          <w:rFonts w:cs="B Nazanin" w:hint="cs"/>
+          <w:sz w:val="28"/>
+          <w:szCs w:val="28"/>
+          <w:rtl/>
+          <w:lang w:bidi="fa-IR"/>
+        </w:rPr>
+        <w:t xml:space="preserve"> میکنیم اون چیزی که تو توضیحات نوشتیم نشون داده میشه. توی تمرینات </w:t>
+      </w:r>
+      <w:r>
+        <w:rPr>
+          <w:rFonts w:cs="B Nazanin"/>
+          <w:sz w:val="28"/>
+          <w:szCs w:val="28"/>
+          <w:lang w:bidi="fa-IR"/>
+        </w:rPr>
+        <w:t>exercism</w:t>
+      </w:r>
+      <w:r>
+        <w:rPr>
+          <w:rFonts w:cs="B Nazanin" w:hint="cs"/>
+          <w:sz w:val="28"/>
+          <w:szCs w:val="28"/>
+          <w:rtl/>
+          <w:lang w:bidi="fa-IR"/>
+        </w:rPr>
+        <w:t xml:space="preserve"> هم داشتیم میتونیم بریم اونجا نکات بیشتری یادمه داریم./ </w:t>
+      </w:r>
+    </w:p>
+    <w:p>
+      <w:pPr>
+        <w:bidi/>
+        <w:rPr>
+          <w:rFonts w:cs="B Nazanin"/>
+          <w:sz w:val="28"/>
+          <w:szCs w:val="28"/>
+          <w:rtl/>
+          <w:lang w:bidi="fa-IR"/>
+        </w:rPr>
+      </w:pPr>
+    </w:p>
+    <w:p>
+      <w:pPr>
+        <w:bidi/>
+        <w:rPr>
+          <w:rFonts w:cs="B Nazanin" w:hint="cs"/>
+          <w:sz w:val="28"/>
+          <w:szCs w:val="28"/>
+          <w:rtl/>
+          <w:lang w:bidi="fa-IR"/>
+        </w:rPr>
+      </w:pPr>
+      <w:r>
+        <w:rPr>
+          <w:rFonts w:cs="B Nazanin" w:hint="cs"/>
+          <w:sz w:val="28"/>
+          <w:szCs w:val="28"/>
+          <w:rtl/>
+          <w:lang w:bidi="fa-IR"/>
+        </w:rPr>
+        <w:t xml:space="preserve">-نکته: در ازای این کد ها </w:t>
+      </w:r>
+      <w:r>
+        <w:rPr>
+          <w:rFonts w:cs="B Nazanin"/>
+          <w:sz w:val="28"/>
+          <w:szCs w:val="28"/>
+          <w:lang w:bidi="fa-IR"/>
+        </w:rPr>
+        <w:t>None</w:t>
+      </w:r>
+      <w:r>
+        <w:rPr>
+          <w:rFonts w:cs="B Nazanin" w:hint="cs"/>
+          <w:sz w:val="28"/>
+          <w:szCs w:val="28"/>
+          <w:rtl/>
+          <w:lang w:bidi="fa-IR"/>
+        </w:rPr>
+        <w:t xml:space="preserve"> میگیریم:</w:t>
+      </w:r>
+    </w:p>
+    <w:p>
+      <w:pPr>
+        <w:bidi/>
+        <w:rPr>
+          <w:rFonts w:cs="B Nazanin"/>
+          <w:sz w:val="28"/>
+          <w:szCs w:val="28"/>
+          <w:rtl/>
+          <w:lang w:bidi="fa-IR"/>
+        </w:rPr>
+      </w:pPr>
+      <w:r>
+        <w:rPr>
+          <w:rFonts w:cs="B Nazanin"/>
+          <w:sz w:val="28"/>
+          <w:szCs w:val="28"/>
+          <w:rtl/>
+          <w:lang w:bidi="fa-IR"/>
+        </w:rPr>
+        <w:drawing>
+          <wp:inline distT="0" distB="0" distL="0" distR="0" wp14:anchorId="6A76BCA1" wp14:editId="2202520F">
+            <wp:extent cx="5334744" cy="2638793"/>
+            <wp:effectExtent l="0" t="0" r="0" b="9525"/>
+            <wp:docPr id="19" name="Picture 19"/>
+            <wp:cNvGraphicFramePr>
+              <a:graphicFrameLocks xmlns:a="http://schemas.openxmlformats.org/drawingml/2006/main" noChangeAspect="1"/>
+            </wp:cNvGraphicFramePr>
+            <a:graphic xmlns:a="http://schemas.openxmlformats.org/drawingml/2006/main">
+              <a:graphicData uri="http://schemas.openxmlformats.org/drawingml/2006/picture">
+                <pic:pic xmlns:pic="http://schemas.openxmlformats.org/drawingml/2006/picture">
+                  <pic:nvPicPr>
+                    <pic:cNvPr id="1" name=""/>
+                    <pic:cNvPicPr/>
+                  </pic:nvPicPr>
+                  <pic:blipFill>
+                    <a:blip r:embed="rId25"/>
+                    <a:stretch>
+                      <a:fillRect/>
+                    </a:stretch>
+                  </pic:blipFill>
+                  <pic:spPr>
+                    <a:xfrm>
+                      <a:off x="0" y="0"/>
+                      <a:ext cx="5334744" cy="2638793"/>
+                    </a:xfrm>
+                    <a:prstGeom prst="rect">
+                      <a:avLst/>
+                    </a:prstGeom>
+                  </pic:spPr>
+                </pic:pic>
+              </a:graphicData>
+            </a:graphic>
+          </wp:inline>
+        </w:drawing>
+      </w:r>
+    </w:p>
+    <w:p>
+      <w:pPr>
+        <w:bidi/>
+        <w:rPr>
+          <w:rFonts w:cs="B Nazanin"/>
+          <w:sz w:val="28"/>
+          <w:szCs w:val="28"/>
+          <w:rtl/>
+          <w:lang w:bidi="fa-IR"/>
+        </w:rPr>
+      </w:pPr>
+    </w:p>
+    <w:p>
+      <w:pPr>
+        <w:bidi/>
+        <w:rPr>
+          <w:rFonts w:cs="B Nazanin" w:hint="cs"/>
+          <w:sz w:val="28"/>
+          <w:szCs w:val="28"/>
+          <w:rtl/>
+          <w:lang w:bidi="fa-IR"/>
+        </w:rPr>
+      </w:pPr>
+      <w:r>
+        <w:rPr>
+          <w:rFonts w:cs="B Nazanin" w:hint="cs"/>
+          <w:sz w:val="28"/>
+          <w:szCs w:val="28"/>
+          <w:rtl/>
+          <w:lang w:bidi="fa-IR"/>
+        </w:rPr>
+        <w:t xml:space="preserve">یادآوری: تغیر نام </w:t>
+      </w:r>
+      <w:r>
+        <w:rPr>
+          <w:rFonts w:cs="B Nazanin"/>
+          <w:sz w:val="28"/>
+          <w:szCs w:val="28"/>
+          <w:lang w:bidi="fa-IR"/>
+        </w:rPr>
+        <w:t>function</w:t>
+      </w:r>
+      <w:r>
+        <w:rPr>
+          <w:rFonts w:cs="B Nazanin" w:hint="cs"/>
+          <w:sz w:val="28"/>
+          <w:szCs w:val="28"/>
+          <w:rtl/>
+          <w:lang w:bidi="fa-IR"/>
+        </w:rPr>
+        <w:t xml:space="preserve"> چه داخلی چه چیزی که خودمون نوشتیم  فقط باید یک </w:t>
+      </w:r>
+      <w:r>
+        <w:rPr>
+          <w:rFonts w:cs="B Nazanin"/>
+          <w:sz w:val="28"/>
+          <w:szCs w:val="28"/>
+          <w:lang w:bidi="fa-IR"/>
+        </w:rPr>
+        <w:t>variable</w:t>
+      </w:r>
+      <w:r>
+        <w:rPr>
+          <w:rFonts w:cs="B Nazanin" w:hint="cs"/>
+          <w:sz w:val="28"/>
+          <w:szCs w:val="28"/>
+          <w:rtl/>
+          <w:lang w:bidi="fa-IR"/>
+        </w:rPr>
+        <w:t xml:space="preserve"> بنویسیم و اسم اون </w:t>
+      </w:r>
+      <w:r>
+        <w:rPr>
+          <w:rFonts w:cs="B Nazanin"/>
+          <w:sz w:val="28"/>
+          <w:szCs w:val="28"/>
+          <w:lang w:bidi="fa-IR"/>
+        </w:rPr>
+        <w:t>function</w:t>
+      </w:r>
+      <w:r>
+        <w:rPr>
+          <w:rFonts w:cs="B Nazanin" w:hint="cs"/>
+          <w:sz w:val="28"/>
+          <w:szCs w:val="28"/>
+          <w:rtl/>
+          <w:lang w:bidi="fa-IR"/>
+        </w:rPr>
+        <w:t xml:space="preserve"> رو بدون پرانتز (چون پرانتز بزاریم </w:t>
+      </w:r>
+      <w:r>
+        <w:rPr>
+          <w:rFonts w:cs="B Nazanin"/>
+          <w:sz w:val="28"/>
+          <w:szCs w:val="28"/>
+          <w:lang w:bidi="fa-IR"/>
+        </w:rPr>
+        <w:t>call</w:t>
+      </w:r>
+      <w:r>
+        <w:rPr>
+          <w:rFonts w:cs="B Nazanin" w:hint="cs"/>
+          <w:sz w:val="28"/>
+          <w:szCs w:val="28"/>
+          <w:rtl/>
+          <w:lang w:bidi="fa-IR"/>
+        </w:rPr>
+        <w:t xml:space="preserve"> میشه) بزاریم اون داخل. از این به بعد با اسمی که برای اون </w:t>
+      </w:r>
+      <w:r>
+        <w:rPr>
+          <w:rFonts w:cs="B Nazanin"/>
+          <w:sz w:val="28"/>
+          <w:szCs w:val="28"/>
+          <w:lang w:bidi="fa-IR"/>
+        </w:rPr>
+        <w:t>variable</w:t>
+      </w:r>
+      <w:r>
+        <w:rPr>
+          <w:rFonts w:cs="B Nazanin" w:hint="cs"/>
+          <w:sz w:val="28"/>
+          <w:szCs w:val="28"/>
+          <w:rtl/>
+          <w:lang w:bidi="fa-IR"/>
+        </w:rPr>
+        <w:t xml:space="preserve"> گذاشتیم هم میتونیم </w:t>
+      </w:r>
+      <w:r>
+        <w:rPr>
+          <w:rFonts w:cs="B Nazanin"/>
+          <w:sz w:val="28"/>
+          <w:szCs w:val="28"/>
+          <w:lang w:bidi="fa-IR"/>
+        </w:rPr>
+        <w:t>function call</w:t>
+      </w:r>
+      <w:r>
+        <w:rPr>
+          <w:rFonts w:cs="B Nazanin" w:hint="cs"/>
+          <w:sz w:val="28"/>
+          <w:szCs w:val="28"/>
+          <w:rtl/>
+          <w:lang w:bidi="fa-IR"/>
+        </w:rPr>
+        <w:t xml:space="preserve"> کنیم </w:t>
+      </w:r>
+      <w:r>
+        <w:rPr>
+          <w:rFonts w:cs="B Nazanin" w:hint="cs"/>
+          <w:sz w:val="28"/>
+          <w:szCs w:val="28"/>
+          <w:rtl/>
+          <w:lang w:bidi="fa-IR"/>
+        </w:rPr>
+        <w:t>که میشه توی ساختاری مثل این ازش استفاده کرد:</w:t>
+      </w:r>
+    </w:p>
+    <w:p>
+      <w:pPr>
+        <w:bidi/>
+        <w:rPr>
+          <w:rFonts w:cs="B Nazanin"/>
+          <w:sz w:val="28"/>
+          <w:szCs w:val="28"/>
+          <w:rtl/>
+          <w:lang w:bidi="fa-IR"/>
+        </w:rPr>
+      </w:pPr>
+      <w:r>
+        <w:rPr>
+          <w:rFonts w:cs="B Nazanin"/>
+          <w:sz w:val="28"/>
+          <w:szCs w:val="28"/>
+          <w:rtl/>
+          <w:lang w:bidi="fa-IR"/>
+        </w:rPr>
+        <w:lastRenderedPageBreak/>
+        <w:drawing>
+          <wp:inline distT="0" distB="0" distL="0" distR="0" wp14:anchorId="3B8FD891" wp14:editId="344DD571">
+            <wp:extent cx="2078709" cy="1299193"/>
+            <wp:effectExtent l="0" t="0" r="0" b="0"/>
+            <wp:docPr id="20" name="Picture 20"/>
+            <wp:cNvGraphicFramePr>
+              <a:graphicFrameLocks xmlns:a="http://schemas.openxmlformats.org/drawingml/2006/main" noChangeAspect="1"/>
+            </wp:cNvGraphicFramePr>
+            <a:graphic xmlns:a="http://schemas.openxmlformats.org/drawingml/2006/main">
+              <a:graphicData uri="http://schemas.openxmlformats.org/drawingml/2006/picture">
+                <pic:pic xmlns:pic="http://schemas.openxmlformats.org/drawingml/2006/picture">
+                  <pic:nvPicPr>
+                    <pic:cNvPr id="1" name=""/>
+                    <pic:cNvPicPr/>
+                  </pic:nvPicPr>
+                  <pic:blipFill>
+                    <a:blip r:embed="rId26"/>
+                    <a:stretch>
+                      <a:fillRect/>
+                    </a:stretch>
+                  </pic:blipFill>
+                  <pic:spPr>
+                    <a:xfrm>
+                      <a:off x="0" y="0"/>
+                      <a:ext cx="2101603" cy="1313502"/>
+                    </a:xfrm>
+                    <a:prstGeom prst="rect">
+                      <a:avLst/>
+                    </a:prstGeom>
+                  </pic:spPr>
+                </pic:pic>
+              </a:graphicData>
+            </a:graphic>
+          </wp:inline>
+        </w:drawing>
+      </w:r>
+    </w:p>
+    <w:p>
+      <w:pPr>
+        <w:bidi/>
+        <w:rPr>
+          <w:rFonts w:cs="B Nazanin"/>
+          <w:sz w:val="28"/>
+          <w:szCs w:val="28"/>
+          <w:lang w:bidi="fa-IR"/>
+        </w:rPr>
+      </w:pPr>
+    </w:p>
+    <w:p>
+      <w:pPr>
+        <w:bidi/>
+        <w:rPr>
+          <w:rFonts w:cs="B Nazanin"/>
+          <w:sz w:val="28"/>
+          <w:szCs w:val="28"/>
+          <w:lang w:bidi="fa-IR"/>
+        </w:rPr>
+      </w:pPr>
+      <w:r>
+        <w:rPr>
+          <w:rFonts w:cs="B Nazanin" w:hint="cs"/>
+          <w:sz w:val="28"/>
+          <w:szCs w:val="28"/>
+          <w:rtl/>
+          <w:lang w:bidi="fa-IR"/>
+        </w:rPr>
+        <w:t xml:space="preserve">تا </w:t>
+      </w:r>
+      <w:r>
+        <w:rPr>
+          <w:rFonts w:cs="B Nazanin"/>
+          <w:sz w:val="28"/>
+          <w:szCs w:val="28"/>
+          <w:lang w:bidi="fa-IR"/>
+        </w:rPr>
+        <w:t>day010-007-12:13</w:t>
+      </w:r>
+      <w:bookmarkStart w:id="14" w:name="_GoBack"/>
+      <w:bookmarkEnd w:id="14"/>
     </w:p>
     <w:p>
       <w:pPr>

</xml_diff>

<commit_message>
update doc (black jack anjam shde, ba course hamahang nashode)
</commit_message>
<xml_diff>
--- a/Elastipy.docx
+++ b/Elastipy.docx
@@ -4043,8 +4043,19 @@
           <w:szCs w:val="28"/>
           <w:lang w:bidi="fa-IR"/>
         </w:rPr>
-        <w:t>random.choice</w:t>
-      </w:r>
+        <w:t>random.</w:t>
+      </w:r>
+      <w:bookmarkStart w:id="6" w:name="_GoBack"/>
+      <w:r>
+        <w:rPr>
+          <w:rFonts w:cs="B Nazanin"/>
+          <w:sz w:val="28"/>
+          <w:szCs w:val="28"/>
+          <w:lang w:bidi="fa-IR"/>
+        </w:rPr>
+        <w:t>choice</w:t>
+      </w:r>
+      <w:bookmarkEnd w:id="6"/>
       <w:proofErr w:type="spellEnd"/>
       <w:r>
         <w:rPr>
@@ -4343,7 +4354,7 @@
           <w:lang w:bidi="fa-IR"/>
         </w:rPr>
       </w:pPr>
-      <w:bookmarkStart w:id="6" w:name="I4030824"/>
+      <w:bookmarkStart w:id="7" w:name="I4030824"/>
       <w:r>
         <w:rPr>
           <w:rFonts w:cs="B Nazanin" w:hint="cs"/>
@@ -4356,7 +4367,7 @@
         <w:t>ادامه</w:t>
       </w:r>
     </w:p>
-    <w:bookmarkEnd w:id="6"/>
+    <w:bookmarkEnd w:id="7"/>
     <w:p>
       <w:pPr>
         <w:bidi/>
@@ -4699,7 +4710,7 @@
           <w:lang w:bidi="fa-IR"/>
         </w:rPr>
       </w:pPr>
-      <w:bookmarkStart w:id="7" w:name="I4030827"/>
+      <w:bookmarkStart w:id="8" w:name="I4030827"/>
       <w:r>
         <w:rPr>
           <w:rFonts w:cs="B Nazanin" w:hint="cs"/>
@@ -4712,7 +4723,7 @@
         <w:t>ادامه</w:t>
       </w:r>
     </w:p>
-    <w:bookmarkEnd w:id="7"/>
+    <w:bookmarkEnd w:id="8"/>
     <w:p>
       <w:pPr>
         <w:bidi/>
@@ -5504,7 +5515,7 @@
           <w:lang w:bidi="fa-IR"/>
         </w:rPr>
       </w:pPr>
-      <w:bookmarkStart w:id="8" w:name="I4030828"/>
+      <w:bookmarkStart w:id="9" w:name="I4030828"/>
       <w:r>
         <w:rPr>
           <w:rFonts w:cs="B Nazanin" w:hint="cs"/>
@@ -5517,7 +5528,7 @@
         <w:t>ادامه</w:t>
       </w:r>
     </w:p>
-    <w:bookmarkEnd w:id="8"/>
+    <w:bookmarkEnd w:id="9"/>
     <w:p>
       <w:pPr>
         <w:bidi/>
@@ -6019,7 +6030,7 @@
           <w:lang w:bidi="fa-IR"/>
         </w:rPr>
       </w:pPr>
-      <w:bookmarkStart w:id="9" w:name="I4030829"/>
+      <w:bookmarkStart w:id="10" w:name="I4030829"/>
       <w:r>
         <w:rPr>
           <w:rFonts w:cs="B Nazanin" w:hint="cs"/>
@@ -6032,7 +6043,7 @@
         <w:t>ادامه</w:t>
       </w:r>
     </w:p>
-    <w:bookmarkEnd w:id="9"/>
+    <w:bookmarkEnd w:id="10"/>
     <w:p>
       <w:pPr>
         <w:bidi/>
@@ -6705,7 +6716,7 @@
           <w:lang w:bidi="fa-IR"/>
         </w:rPr>
       </w:pPr>
-      <w:bookmarkStart w:id="10" w:name="I4030830"/>
+      <w:bookmarkStart w:id="11" w:name="I4030830"/>
       <w:r>
         <w:rPr>
           <w:rFonts w:cs="B Nazanin" w:hint="cs"/>
@@ -6718,7 +6729,7 @@
         <w:t>ادامه</w:t>
       </w:r>
     </w:p>
-    <w:bookmarkEnd w:id="10"/>
+    <w:bookmarkEnd w:id="11"/>
     <w:p>
       <w:pPr>
         <w:bidi/>
@@ -7010,7 +7021,7 @@
           <w:lang w:bidi="fa-IR"/>
         </w:rPr>
       </w:pPr>
-      <w:bookmarkStart w:id="11" w:name="I4030906"/>
+      <w:bookmarkStart w:id="12" w:name="I4030906"/>
       <w:r>
         <w:rPr>
           <w:rFonts w:cs="B Nazanin" w:hint="cs"/>
@@ -7023,7 +7034,7 @@
         <w:t>ادامه</w:t>
       </w:r>
     </w:p>
-    <w:bookmarkEnd w:id="11"/>
+    <w:bookmarkEnd w:id="12"/>
     <w:p>
       <w:pPr>
         <w:bidi/>
@@ -7471,7 +7482,7 @@
           <w:lang w:bidi="fa-IR"/>
         </w:rPr>
       </w:pPr>
-      <w:bookmarkStart w:id="12" w:name="I4030908"/>
+      <w:bookmarkStart w:id="13" w:name="I4030908"/>
       <w:r>
         <w:rPr>
           <w:rFonts w:cs="B Nazanin" w:hint="cs"/>
@@ -7484,7 +7495,7 @@
         <w:t>ادامه</w:t>
       </w:r>
     </w:p>
-    <w:bookmarkEnd w:id="12"/>
+    <w:bookmarkEnd w:id="13"/>
     <w:p>
       <w:pPr>
         <w:bidi/>
@@ -8188,7 +8199,7 @@
           <w:lang w:bidi="fa-IR"/>
         </w:rPr>
       </w:pPr>
-      <w:bookmarkStart w:id="13" w:name="I4030909"/>
+      <w:bookmarkStart w:id="14" w:name="I4030909"/>
       <w:r>
         <w:rPr>
           <w:rFonts w:cs="B Nazanin" w:hint="cs"/>
@@ -8201,7 +8212,7 @@
         <w:t>ادامه</w:t>
       </w:r>
     </w:p>
-    <w:bookmarkEnd w:id="13"/>
+    <w:bookmarkEnd w:id="14"/>
     <w:p>
       <w:pPr>
         <w:bidi/>
@@ -9121,7 +9132,7 @@
           <w:lang w:bidi="fa-IR"/>
         </w:rPr>
       </w:pPr>
-      <w:bookmarkStart w:id="14" w:name="I4030910"/>
+      <w:bookmarkStart w:id="15" w:name="I4030910"/>
       <w:r>
         <w:rPr>
           <w:rFonts w:cs="B Nazanin" w:hint="cs"/>
@@ -9134,7 +9145,7 @@
         <w:t>ادامه</w:t>
       </w:r>
     </w:p>
-    <w:bookmarkEnd w:id="14"/>
+    <w:bookmarkEnd w:id="15"/>
     <w:p>
       <w:pPr>
         <w:bidi/>
@@ -9347,15 +9358,14 @@
       <w:pPr>
         <w:bidi/>
         <w:rPr>
-          <w:rFonts w:cs="B Nazanin" w:hint="cs"/>
-          <w:sz w:val="28"/>
-          <w:szCs w:val="28"/>
-          <w:rtl/>
-          <w:lang w:bidi="fa-IR"/>
-        </w:rPr>
-      </w:pPr>
-      <w:bookmarkStart w:id="15" w:name="I4030911"/>
-      <w:bookmarkStart w:id="16" w:name="_GoBack"/>
+          <w:rFonts w:cs="B Nazanin"/>
+          <w:sz w:val="28"/>
+          <w:szCs w:val="28"/>
+          <w:rtl/>
+          <w:lang w:bidi="fa-IR"/>
+        </w:rPr>
+      </w:pPr>
+      <w:bookmarkStart w:id="16" w:name="I4030911"/>
       <w:r>
         <w:rPr>
           <w:rFonts w:cs="B Nazanin" w:hint="cs"/>
@@ -9367,8 +9377,308 @@
         <w:lastRenderedPageBreak/>
         <w:t>ادامه</w:t>
       </w:r>
-      <w:bookmarkEnd w:id="15"/>
       <w:bookmarkEnd w:id="16"/>
+    </w:p>
+    <w:p>
+      <w:pPr>
+        <w:bidi/>
+        <w:rPr>
+          <w:rFonts w:cs="B Nazanin" w:hint="cs"/>
+          <w:sz w:val="28"/>
+          <w:szCs w:val="28"/>
+          <w:rtl/>
+          <w:lang w:bidi="fa-IR"/>
+        </w:rPr>
+      </w:pPr>
+      <w:r>
+        <w:rPr>
+          <w:rFonts w:cs="B Nazanin" w:hint="cs"/>
+          <w:sz w:val="28"/>
+          <w:szCs w:val="28"/>
+          <w:rtl/>
+          <w:lang w:bidi="fa-IR"/>
+        </w:rPr>
+        <w:t xml:space="preserve">الان میخوایم از روی </w:t>
+      </w:r>
+      <w:r>
+        <w:rPr>
+          <w:rFonts w:cs="B Nazanin"/>
+          <w:sz w:val="28"/>
+          <w:szCs w:val="28"/>
+          <w:lang w:bidi="fa-IR"/>
+        </w:rPr>
+        <w:t>flow chart</w:t>
+      </w:r>
+      <w:r>
+        <w:rPr>
+          <w:rFonts w:cs="B Nazanin" w:hint="cs"/>
+          <w:sz w:val="28"/>
+          <w:szCs w:val="28"/>
+          <w:rtl/>
+          <w:lang w:bidi="fa-IR"/>
+        </w:rPr>
+        <w:t xml:space="preserve"> خودمون کدش رو بزنیم</w:t>
+      </w:r>
+    </w:p>
+    <w:p>
+      <w:pPr>
+        <w:bidi/>
+        <w:rPr>
+          <w:rFonts w:cs="B Nazanin"/>
+          <w:sz w:val="28"/>
+          <w:szCs w:val="28"/>
+          <w:rtl/>
+          <w:lang w:bidi="fa-IR"/>
+        </w:rPr>
+      </w:pPr>
+    </w:p>
+    <w:p>
+      <w:pPr>
+        <w:bidi/>
+        <w:rPr>
+          <w:rFonts w:cs="B Nazanin"/>
+          <w:sz w:val="28"/>
+          <w:szCs w:val="28"/>
+          <w:rtl/>
+          <w:lang w:bidi="fa-IR"/>
+        </w:rPr>
+      </w:pPr>
+      <w:r>
+        <w:rPr>
+          <w:rFonts w:cs="B Nazanin" w:hint="cs"/>
+          <w:sz w:val="28"/>
+          <w:szCs w:val="28"/>
+          <w:rtl/>
+          <w:lang w:bidi="fa-IR"/>
+        </w:rPr>
+        <w:t xml:space="preserve">نکته: </w:t>
+      </w:r>
+      <w:r>
+        <w:rPr>
+          <w:rFonts w:cs="B Nazanin"/>
+          <w:sz w:val="28"/>
+          <w:szCs w:val="28"/>
+          <w:rtl/>
+          <w:lang w:bidi="fa-IR"/>
+        </w:rPr>
+        <w:drawing>
+          <wp:inline distT="0" distB="0" distL="0" distR="0" wp14:anchorId="6BEB00D9" wp14:editId="7F0580DF">
+            <wp:extent cx="5733415" cy="2943860"/>
+            <wp:effectExtent l="0" t="0" r="635" b="8890"/>
+            <wp:docPr id="21" name="Picture 21"/>
+            <wp:cNvGraphicFramePr>
+              <a:graphicFrameLocks xmlns:a="http://schemas.openxmlformats.org/drawingml/2006/main" noChangeAspect="1"/>
+            </wp:cNvGraphicFramePr>
+            <a:graphic xmlns:a="http://schemas.openxmlformats.org/drawingml/2006/main">
+              <a:graphicData uri="http://schemas.openxmlformats.org/drawingml/2006/picture">
+                <pic:pic xmlns:pic="http://schemas.openxmlformats.org/drawingml/2006/picture">
+                  <pic:nvPicPr>
+                    <pic:cNvPr id="1" name=""/>
+                    <pic:cNvPicPr/>
+                  </pic:nvPicPr>
+                  <pic:blipFill>
+                    <a:blip r:embed="rId26"/>
+                    <a:stretch>
+                      <a:fillRect/>
+                    </a:stretch>
+                  </pic:blipFill>
+                  <pic:spPr>
+                    <a:xfrm>
+                      <a:off x="0" y="0"/>
+                      <a:ext cx="5733415" cy="2943860"/>
+                    </a:xfrm>
+                    <a:prstGeom prst="rect">
+                      <a:avLst/>
+                    </a:prstGeom>
+                  </pic:spPr>
+                </pic:pic>
+              </a:graphicData>
+            </a:graphic>
+          </wp:inline>
+        </w:drawing>
+      </w:r>
+    </w:p>
+    <w:p>
+      <w:pPr>
+        <w:bidi/>
+        <w:rPr>
+          <w:rFonts w:cs="B Nazanin"/>
+          <w:sz w:val="28"/>
+          <w:szCs w:val="28"/>
+          <w:rtl/>
+          <w:lang w:bidi="fa-IR"/>
+        </w:rPr>
+      </w:pPr>
+    </w:p>
+    <w:p>
+      <w:pPr>
+        <w:bidi/>
+        <w:rPr>
+          <w:rFonts w:cs="B Nazanin" w:hint="cs"/>
+          <w:sz w:val="28"/>
+          <w:szCs w:val="28"/>
+          <w:rtl/>
+          <w:lang w:bidi="fa-IR"/>
+        </w:rPr>
+      </w:pPr>
+      <w:r>
+        <w:rPr>
+          <w:rFonts w:cs="B Nazanin" w:hint="cs"/>
+          <w:sz w:val="28"/>
+          <w:szCs w:val="28"/>
+          <w:rtl/>
+          <w:lang w:bidi="fa-IR"/>
+        </w:rPr>
+        <w:t xml:space="preserve">این رو داده برای </w:t>
+      </w:r>
+      <w:proofErr w:type="spellStart"/>
+      <w:r>
+        <w:rPr>
+          <w:rFonts w:cs="B Nazanin"/>
+          <w:sz w:val="28"/>
+          <w:szCs w:val="28"/>
+          <w:lang w:bidi="fa-IR"/>
+        </w:rPr>
+        <w:t>ascii</w:t>
+      </w:r>
+      <w:proofErr w:type="spellEnd"/>
+      <w:r>
+        <w:rPr>
+          <w:rFonts w:cs="B Nazanin"/>
+          <w:sz w:val="28"/>
+          <w:szCs w:val="28"/>
+          <w:lang w:bidi="fa-IR"/>
+        </w:rPr>
+        <w:t xml:space="preserve"> art</w:t>
+      </w:r>
+      <w:r>
+        <w:rPr>
+          <w:rFonts w:cs="B Nazanin" w:hint="cs"/>
+          <w:sz w:val="28"/>
+          <w:szCs w:val="28"/>
+          <w:rtl/>
+          <w:lang w:bidi="fa-IR"/>
+        </w:rPr>
+        <w:t xml:space="preserve"> هر ورق، شاید بعدا ادش کردم توش:</w:t>
+      </w:r>
+    </w:p>
+    <w:p>
+      <w:pPr>
+        <w:bidi/>
+        <w:rPr>
+          <w:rFonts w:cs="B Nazanin"/>
+          <w:sz w:val="28"/>
+          <w:szCs w:val="28"/>
+          <w:rtl/>
+          <w:lang w:bidi="fa-IR"/>
+        </w:rPr>
+      </w:pPr>
+      <w:r>
+        <w:rPr>
+          <w:rFonts w:cs="B Nazanin"/>
+          <w:sz w:val="28"/>
+          <w:szCs w:val="28"/>
+          <w:rtl/>
+          <w:lang w:bidi="fa-IR"/>
+        </w:rPr>
+        <w:lastRenderedPageBreak/>
+        <w:drawing>
+          <wp:inline distT="0" distB="0" distL="0" distR="0" wp14:anchorId="04343614" wp14:editId="3EF89AD5">
+            <wp:extent cx="5733415" cy="3733165"/>
+            <wp:effectExtent l="0" t="0" r="635" b="635"/>
+            <wp:docPr id="22" name="Picture 22"/>
+            <wp:cNvGraphicFramePr>
+              <a:graphicFrameLocks xmlns:a="http://schemas.openxmlformats.org/drawingml/2006/main" noChangeAspect="1"/>
+            </wp:cNvGraphicFramePr>
+            <a:graphic xmlns:a="http://schemas.openxmlformats.org/drawingml/2006/main">
+              <a:graphicData uri="http://schemas.openxmlformats.org/drawingml/2006/picture">
+                <pic:pic xmlns:pic="http://schemas.openxmlformats.org/drawingml/2006/picture">
+                  <pic:nvPicPr>
+                    <pic:cNvPr id="1" name=""/>
+                    <pic:cNvPicPr/>
+                  </pic:nvPicPr>
+                  <pic:blipFill>
+                    <a:blip r:embed="rId27"/>
+                    <a:stretch>
+                      <a:fillRect/>
+                    </a:stretch>
+                  </pic:blipFill>
+                  <pic:spPr>
+                    <a:xfrm>
+                      <a:off x="0" y="0"/>
+                      <a:ext cx="5733415" cy="3733165"/>
+                    </a:xfrm>
+                    <a:prstGeom prst="rect">
+                      <a:avLst/>
+                    </a:prstGeom>
+                  </pic:spPr>
+                </pic:pic>
+              </a:graphicData>
+            </a:graphic>
+          </wp:inline>
+        </w:drawing>
+      </w:r>
+    </w:p>
+    <w:p>
+      <w:pPr>
+        <w:bidi/>
+        <w:rPr>
+          <w:rFonts w:cs="B Nazanin"/>
+          <w:sz w:val="28"/>
+          <w:szCs w:val="28"/>
+          <w:rtl/>
+          <w:lang w:bidi="fa-IR"/>
+        </w:rPr>
+      </w:pPr>
+    </w:p>
+    <w:p>
+      <w:pPr>
+        <w:bidi/>
+        <w:rPr>
+          <w:rFonts w:cs="B Nazanin"/>
+          <w:sz w:val="28"/>
+          <w:szCs w:val="28"/>
+          <w:lang w:bidi="fa-IR"/>
+        </w:rPr>
+      </w:pPr>
+      <w:r>
+        <w:rPr>
+          <w:rFonts w:cs="B Nazanin" w:hint="cs"/>
+          <w:sz w:val="28"/>
+          <w:szCs w:val="28"/>
+          <w:rtl/>
+          <w:lang w:bidi="fa-IR"/>
+        </w:rPr>
+        <w:t xml:space="preserve">-برای اینکه جمع همۀ عناصر یک </w:t>
+      </w:r>
+      <w:r>
+        <w:rPr>
+          <w:rFonts w:cs="B Nazanin"/>
+          <w:sz w:val="28"/>
+          <w:szCs w:val="28"/>
+          <w:lang w:bidi="fa-IR"/>
+        </w:rPr>
+        <w:t>list</w:t>
+      </w:r>
+      <w:r>
+        <w:rPr>
+          <w:rFonts w:cs="B Nazanin" w:hint="cs"/>
+          <w:sz w:val="28"/>
+          <w:szCs w:val="28"/>
+          <w:rtl/>
+          <w:lang w:bidi="fa-IR"/>
+        </w:rPr>
+        <w:t xml:space="preserve"> رو داشته باشیم </w:t>
+      </w:r>
+      <w:r>
+        <w:rPr>
+          <w:rFonts w:cs="B Nazanin"/>
+          <w:sz w:val="28"/>
+          <w:szCs w:val="28"/>
+          <w:lang w:bidi="fa-IR"/>
+        </w:rPr>
+        <w:t>sum()</w:t>
+      </w:r>
     </w:p>
     <w:sectPr>
       <w:pgSz w:w="11909" w:h="16834" w:code="9"/>

</xml_diff>